<commit_message>
Room for Work relief 2 created
</commit_message>
<xml_diff>
--- a/WorkRelief_1.docx
+++ b/WorkRelief_1.docx
@@ -854,7 +854,7 @@
           <wp:inline distT="0" distB="0" distL="0" distR="0">
             <wp:extent cx="5934710" cy="4572000"/>
             <wp:effectExtent l="19050" t="0" r="8890" b="0"/>
-            <wp:docPr id="2" name="Picture 2"/>
+            <wp:docPr id="1" name="Picture 1"/>
             <wp:cNvGraphicFramePr>
               <a:graphicFrameLocks xmlns:a="http://schemas.openxmlformats.org/drawingml/2006/main" noChangeAspect="1"/>
             </wp:cNvGraphicFramePr>
@@ -862,7 +862,7 @@
               <a:graphicData uri="http://schemas.openxmlformats.org/drawingml/2006/picture">
                 <pic:pic xmlns:pic="http://schemas.openxmlformats.org/drawingml/2006/picture">
                   <pic:nvPicPr>
-                    <pic:cNvPr id="0" name="Picture 2"/>
+                    <pic:cNvPr id="0" name="Picture 1"/>
                     <pic:cNvPicPr>
                       <a:picLocks noChangeAspect="1" noChangeArrowheads="1"/>
                     </pic:cNvPicPr>
@@ -6137,7 +6137,7 @@
 </file>
 
 <file path=customXml/itemProps1.xml><?xml version="1.0" encoding="utf-8"?>
-<ds:datastoreItem xmlns:ds="http://schemas.openxmlformats.org/officeDocument/2006/customXml" ds:itemID="{1EDF11CF-ED19-4776-8F2A-C12BE7B31F22}">
+<ds:datastoreItem xmlns:ds="http://schemas.openxmlformats.org/officeDocument/2006/customXml" ds:itemID="{7AF03B09-200D-469D-9A95-D7BC1DC1342E}">
   <ds:schemaRefs>
     <ds:schemaRef ds:uri="http://schemas.openxmlformats.org/officeDocument/2006/bibliography"/>
   </ds:schemaRefs>

</xml_diff>

<commit_message>
Room 2 modified. Work relief 2 added (1.1-1.3)
</commit_message>
<xml_diff>
--- a/WorkRelief_1.docx
+++ b/WorkRelief_1.docx
@@ -295,23 +295,13 @@
         </w:rPr>
         <w:t xml:space="preserve"> </w:t>
       </w:r>
-      <w:proofErr w:type="spellStart"/>
       <w:r>
         <w:rPr>
           <w:rFonts w:ascii="Times New Roman" w:hAnsi="Times New Roman" w:cs="Times New Roman"/>
           <w:sz w:val="28"/>
           <w:highlight w:val="green"/>
         </w:rPr>
-        <w:t>ДСанПіН</w:t>
-      </w:r>
-      <w:proofErr w:type="spellEnd"/>
-      <w:r>
-        <w:rPr>
-          <w:rFonts w:ascii="Times New Roman" w:hAnsi="Times New Roman" w:cs="Times New Roman"/>
-          <w:sz w:val="28"/>
-          <w:highlight w:val="green"/>
-        </w:rPr>
-        <w:t xml:space="preserve"> 3.3.2-007-98</w:t>
+        <w:t>ДСанПіН 3.3.2-007-98</w:t>
       </w:r>
       <w:r>
         <w:rPr>
@@ -528,7 +518,6 @@
           <w:sz w:val="28"/>
         </w:rPr>
       </w:pPr>
-      <w:proofErr w:type="spellStart"/>
       <w:r>
         <w:rPr>
           <w:rFonts w:ascii="Times New Roman" w:hAnsi="Times New Roman" w:cs="Times New Roman"/>
@@ -537,18 +526,7 @@
           <w:szCs w:val="28"/>
           <w:highlight w:val="green"/>
         </w:rPr>
-        <w:t>ДСанПіН</w:t>
-      </w:r>
-      <w:proofErr w:type="spellEnd"/>
-      <w:r>
-        <w:rPr>
-          <w:rFonts w:ascii="Times New Roman" w:hAnsi="Times New Roman" w:cs="Times New Roman"/>
-          <w:bCs/>
-          <w:sz w:val="28"/>
-          <w:szCs w:val="28"/>
-          <w:highlight w:val="green"/>
-        </w:rPr>
-        <w:t xml:space="preserve"> 3.3.2-007-98</w:t>
+        <w:t>ДСанПіН 3.3.2-007-98</w:t>
       </w:r>
       <w:r>
         <w:rPr>
@@ -1262,7 +1240,6 @@
         </w:rPr>
         <w:t xml:space="preserve">Згідно </w:t>
       </w:r>
-      <w:proofErr w:type="spellStart"/>
       <w:r>
         <w:rPr>
           <w:rFonts w:ascii="Times New Roman" w:hAnsi="Times New Roman" w:cs="Times New Roman"/>
@@ -1271,18 +1248,7 @@
           <w:szCs w:val="28"/>
           <w:highlight w:val="green"/>
         </w:rPr>
-        <w:t>ДСанПіН</w:t>
-      </w:r>
-      <w:proofErr w:type="spellEnd"/>
-      <w:r>
-        <w:rPr>
-          <w:rFonts w:ascii="Times New Roman" w:hAnsi="Times New Roman" w:cs="Times New Roman"/>
-          <w:bCs/>
-          <w:sz w:val="28"/>
-          <w:szCs w:val="28"/>
-          <w:highlight w:val="green"/>
-        </w:rPr>
-        <w:t xml:space="preserve"> 3.3.2-007-98</w:t>
+        <w:t>ДСанПіН 3.3.2-007-98</w:t>
       </w:r>
       <w:r>
         <w:rPr>
@@ -1336,7 +1302,25 @@
           <w:sz w:val="28"/>
           <w:szCs w:val="28"/>
         </w:rPr>
-        <w:t>розташовані відносно світлових прорізів так, що природне світло падає збоку.</w:t>
+        <w:t>розташовані відносно світлових прорізів</w:t>
+      </w:r>
+      <w:r>
+        <w:rPr>
+          <w:rFonts w:ascii="Times New Roman" w:hAnsi="Times New Roman" w:cs="Times New Roman"/>
+          <w:bCs/>
+          <w:sz w:val="28"/>
+          <w:szCs w:val="28"/>
+        </w:rPr>
+        <w:t xml:space="preserve"> так, що природне світло падає зліва</w:t>
+      </w:r>
+      <w:r>
+        <w:rPr>
+          <w:rFonts w:ascii="Times New Roman" w:hAnsi="Times New Roman" w:cs="Times New Roman"/>
+          <w:bCs/>
+          <w:sz w:val="28"/>
+          <w:szCs w:val="28"/>
+        </w:rPr>
+        <w:t>.</w:t>
       </w:r>
     </w:p>
     <w:p>
@@ -1434,7 +1418,25 @@
           <w:sz w:val="28"/>
           <w:szCs w:val="28"/>
         </w:rPr>
-        <w:t>Робоче місце обладнане стільцем регульованими за висотою та кутом нахилу спинку. Висота спинки становить 40 см. Поверхня сидіння і спинки стільця напівм’яка з нековзним синтетичним покриття</w:t>
+        <w:t>Робоче місце обладнане стільцем регульованими за висотою та кутом нахилу с</w:t>
+      </w:r>
+      <w:r>
+        <w:rPr>
+          <w:rFonts w:ascii="Times New Roman" w:hAnsi="Times New Roman" w:cs="Times New Roman"/>
+          <w:bCs/>
+          <w:sz w:val="28"/>
+          <w:szCs w:val="28"/>
+        </w:rPr>
+        <w:t>пинку. Висота спинки становить 31</w:t>
+      </w:r>
+      <w:r>
+        <w:rPr>
+          <w:rFonts w:ascii="Times New Roman" w:hAnsi="Times New Roman" w:cs="Times New Roman"/>
+          <w:bCs/>
+          <w:sz w:val="28"/>
+          <w:szCs w:val="28"/>
+        </w:rPr>
+        <w:t xml:space="preserve"> см. Поверхня сидіння і спинки стільця напівм’яка з нековзним синтетичним покриття</w:t>
       </w:r>
       <w:r>
         <w:rPr>
@@ -1510,27 +1512,7 @@
           <w:sz w:val="28"/>
           <w:szCs w:val="28"/>
         </w:rPr>
-        <w:t xml:space="preserve">Монітор розташований на відстані 60 см до очей. Клавіатура розташована на відстані 20 см від краю столу, звернутого до працюючого. Клавіатура має опорний пристрій, який дає змогу регулювати кут нахилу поверхні клавіатури. Для профілактики тунельного синдрому </w:t>
-      </w:r>
-      <w:proofErr w:type="spellStart"/>
-      <w:r>
-        <w:rPr>
-          <w:rFonts w:ascii="Times New Roman" w:hAnsi="Times New Roman" w:cs="Times New Roman"/>
-          <w:bCs/>
-          <w:sz w:val="28"/>
-          <w:szCs w:val="28"/>
-        </w:rPr>
-        <w:t>променевозап’ястного</w:t>
-      </w:r>
-      <w:proofErr w:type="spellEnd"/>
-      <w:r>
-        <w:rPr>
-          <w:rFonts w:ascii="Times New Roman" w:hAnsi="Times New Roman" w:cs="Times New Roman"/>
-          <w:bCs/>
-          <w:sz w:val="28"/>
-          <w:szCs w:val="28"/>
-        </w:rPr>
-        <w:t xml:space="preserve"> суглобу </w:t>
+        <w:t xml:space="preserve">Монітор розташований на відстані 60 см до очей. Клавіатура розташована на відстані 20 см від краю столу, звернутого до працюючого. Клавіатура має опорний пристрій, який дає змогу регулювати кут нахилу поверхні клавіатури. Для профілактики тунельного синдрому променевозап’ястного суглобу </w:t>
       </w:r>
       <w:r>
         <w:rPr>
@@ -1604,7 +1586,6 @@
         </w:rPr>
         <w:t xml:space="preserve"> робочого місця відповідають гігієнічним нормам до організації та обладнання робочих місць з ВДТ ЕОМ та ПЕОМ описаним у </w:t>
       </w:r>
-      <w:proofErr w:type="spellStart"/>
       <w:r>
         <w:rPr>
           <w:rFonts w:ascii="Times New Roman" w:hAnsi="Times New Roman" w:cs="Times New Roman"/>
@@ -1613,18 +1594,7 @@
           <w:szCs w:val="28"/>
           <w:highlight w:val="green"/>
         </w:rPr>
-        <w:t>ДСанПіН</w:t>
-      </w:r>
-      <w:proofErr w:type="spellEnd"/>
-      <w:r>
-        <w:rPr>
-          <w:rFonts w:ascii="Times New Roman" w:hAnsi="Times New Roman" w:cs="Times New Roman"/>
-          <w:bCs/>
-          <w:sz w:val="28"/>
-          <w:szCs w:val="28"/>
-          <w:highlight w:val="green"/>
-        </w:rPr>
-        <w:t xml:space="preserve"> 3.3.2-007-98</w:t>
+        <w:t>ДСанПіН 3.3.2-007-98</w:t>
       </w:r>
       <w:r>
         <w:rPr>
@@ -1697,15 +1667,7 @@
           <w:rFonts w:ascii="Times New Roman" w:hAnsi="Times New Roman" w:cs="Times New Roman"/>
           <w:sz w:val="28"/>
         </w:rPr>
-        <w:t xml:space="preserve">«Легка </w:t>
-      </w:r>
-      <w:proofErr w:type="spellStart"/>
-      <w:r>
-        <w:rPr>
-          <w:rFonts w:ascii="Times New Roman" w:hAnsi="Times New Roman" w:cs="Times New Roman"/>
-          <w:sz w:val="28"/>
-        </w:rPr>
-        <w:t>І</w:t>
+        <w:t>«Легка І</w:t>
       </w:r>
       <w:r>
         <w:rPr>
@@ -1714,7 +1676,6 @@
         </w:rPr>
         <w:t>а</w:t>
       </w:r>
-      <w:proofErr w:type="spellEnd"/>
       <w:r>
         <w:rPr>
           <w:rFonts w:ascii="Times New Roman" w:hAnsi="Times New Roman" w:cs="Times New Roman"/>
@@ -1802,23 +1763,7 @@
           <w:rFonts w:ascii="Times New Roman" w:hAnsi="Times New Roman" w:cs="Times New Roman"/>
           <w:sz w:val="28"/>
         </w:rPr>
-        <w:t xml:space="preserve">«Легка </w:t>
-      </w:r>
-      <w:proofErr w:type="spellStart"/>
-      <w:r>
-        <w:rPr>
-          <w:rFonts w:ascii="Times New Roman" w:hAnsi="Times New Roman" w:cs="Times New Roman"/>
-          <w:sz w:val="28"/>
-        </w:rPr>
-        <w:t>Іа</w:t>
-      </w:r>
-      <w:proofErr w:type="spellEnd"/>
-      <w:r>
-        <w:rPr>
-          <w:rFonts w:ascii="Times New Roman" w:hAnsi="Times New Roman" w:cs="Times New Roman"/>
-          <w:sz w:val="28"/>
-        </w:rPr>
-        <w:t>»</w:t>
+        <w:t>«Легка Іа»</w:t>
       </w:r>
     </w:p>
     <w:tbl>
@@ -2355,23 +2300,7 @@
           <w:rFonts w:ascii="Times New Roman" w:hAnsi="Times New Roman" w:cs="Times New Roman"/>
           <w:sz w:val="28"/>
         </w:rPr>
-        <w:t xml:space="preserve">ультрафіолетового випромінювання у приміщенні є люмінесцентні лампи, вони містять незначну </w:t>
-      </w:r>
-      <w:proofErr w:type="spellStart"/>
-      <w:r>
-        <w:rPr>
-          <w:rFonts w:ascii="Times New Roman" w:hAnsi="Times New Roman" w:cs="Times New Roman"/>
-          <w:sz w:val="28"/>
-        </w:rPr>
-        <w:t>УФ-складову</w:t>
-      </w:r>
-      <w:proofErr w:type="spellEnd"/>
-      <w:r>
-        <w:rPr>
-          <w:rFonts w:ascii="Times New Roman" w:hAnsi="Times New Roman" w:cs="Times New Roman"/>
-          <w:sz w:val="28"/>
-        </w:rPr>
-        <w:t xml:space="preserve"> із ртутного спектра, що цілком задовольняє нормам.</w:t>
+        <w:t>ультрафіолетового випромінювання у приміщенні є люмінесцентні лампи, вони містять незначну УФ-складову із ртутного спектра, що цілком задовольняє нормам.</w:t>
       </w:r>
     </w:p>
     <w:p>
@@ -2441,7 +2370,6 @@
         </w:rPr>
         <w:t xml:space="preserve">, що цілком задовольняє вимогам </w:t>
       </w:r>
-      <w:proofErr w:type="spellStart"/>
       <w:r>
         <w:rPr>
           <w:rFonts w:ascii="Times New Roman" w:hAnsi="Times New Roman" w:cs="Times New Roman"/>
@@ -2450,18 +2378,7 @@
           <w:szCs w:val="28"/>
           <w:highlight w:val="green"/>
         </w:rPr>
-        <w:t>ДСанПіН</w:t>
-      </w:r>
-      <w:proofErr w:type="spellEnd"/>
-      <w:r>
-        <w:rPr>
-          <w:rFonts w:ascii="Times New Roman" w:hAnsi="Times New Roman" w:cs="Times New Roman"/>
-          <w:bCs/>
-          <w:sz w:val="28"/>
-          <w:szCs w:val="28"/>
-          <w:highlight w:val="green"/>
-        </w:rPr>
-        <w:t xml:space="preserve"> 3.3.2-007-98</w:t>
+        <w:t>ДСанПіН 3.3.2-007-98</w:t>
       </w:r>
       <w:r>
         <w:rPr>
@@ -2513,7 +2430,6 @@
         </w:rPr>
         <w:t xml:space="preserve">У описаному приміщенні освітлення є суміщеним. Природне освітлення здійснюється через світлові прорізи орієнтовані на північ і забезпечує коефіцієнт природної освітленості рівний 2% (за нормами </w:t>
       </w:r>
-      <w:proofErr w:type="spellStart"/>
       <w:r>
         <w:rPr>
           <w:rFonts w:ascii="Times New Roman" w:hAnsi="Times New Roman" w:cs="Times New Roman"/>
@@ -2522,18 +2438,7 @@
           <w:szCs w:val="28"/>
           <w:highlight w:val="green"/>
         </w:rPr>
-        <w:t>ДСанПіН</w:t>
-      </w:r>
-      <w:proofErr w:type="spellEnd"/>
-      <w:r>
-        <w:rPr>
-          <w:rFonts w:ascii="Times New Roman" w:hAnsi="Times New Roman" w:cs="Times New Roman"/>
-          <w:bCs/>
-          <w:sz w:val="28"/>
-          <w:szCs w:val="28"/>
-          <w:highlight w:val="green"/>
-        </w:rPr>
-        <w:t xml:space="preserve"> 3.3.2-007-98</w:t>
+        <w:t>ДСанПіН 3.3.2-007-98</w:t>
       </w:r>
       <w:r>
         <w:rPr>
@@ -2675,7 +2580,6 @@
         </w:rPr>
         <w:t xml:space="preserve">ного освітлення забезпечує освітленість робочого місця у 440 лк, що відповідає нормам оскільки згідно </w:t>
       </w:r>
-      <w:proofErr w:type="spellStart"/>
       <w:r>
         <w:rPr>
           <w:rFonts w:ascii="Times New Roman" w:hAnsi="Times New Roman" w:cs="Times New Roman"/>
@@ -2684,18 +2588,7 @@
           <w:szCs w:val="28"/>
           <w:highlight w:val="green"/>
         </w:rPr>
-        <w:t>ДСанПіН</w:t>
-      </w:r>
-      <w:proofErr w:type="spellEnd"/>
-      <w:r>
-        <w:rPr>
-          <w:rFonts w:ascii="Times New Roman" w:hAnsi="Times New Roman" w:cs="Times New Roman"/>
-          <w:bCs/>
-          <w:sz w:val="28"/>
-          <w:szCs w:val="28"/>
-          <w:highlight w:val="green"/>
-        </w:rPr>
-        <w:t xml:space="preserve"> 3.3.2-007-98</w:t>
+        <w:t>ДСанПіН 3.3.2-007-98</w:t>
       </w:r>
       <w:r>
         <w:rPr>
@@ -2850,7 +2743,6 @@
         </w:rPr>
         <w:t xml:space="preserve"> </w:t>
       </w:r>
-      <w:proofErr w:type="spellStart"/>
       <w:r>
         <w:rPr>
           <w:rFonts w:ascii="Times New Roman" w:hAnsi="Times New Roman" w:cs="Times New Roman"/>
@@ -2858,7 +2750,6 @@
         </w:rPr>
         <w:t>дБА</w:t>
       </w:r>
-      <w:proofErr w:type="spellEnd"/>
       <w:r>
         <w:rPr>
           <w:rFonts w:ascii="Times New Roman" w:hAnsi="Times New Roman" w:cs="Times New Roman"/>
@@ -2872,17 +2763,8 @@
           <w:sz w:val="28"/>
         </w:rPr>
         <w:noBreakHyphen/>
-        <w:t>40 </w:t>
-      </w:r>
-      <w:proofErr w:type="spellStart"/>
-      <w:r>
-        <w:rPr>
-          <w:rFonts w:ascii="Times New Roman" w:hAnsi="Times New Roman" w:cs="Times New Roman"/>
-          <w:sz w:val="28"/>
-        </w:rPr>
-        <w:t>дБА</w:t>
-      </w:r>
-      <w:proofErr w:type="spellEnd"/>
+        <w:t>40 дБА</w:t>
+      </w:r>
       <w:r>
         <w:rPr>
           <w:rFonts w:ascii="Times New Roman" w:hAnsi="Times New Roman" w:cs="Times New Roman"/>
@@ -2909,23 +2791,7 @@
           <w:rFonts w:ascii="Times New Roman" w:hAnsi="Times New Roman" w:cs="Times New Roman"/>
           <w:sz w:val="28"/>
         </w:rPr>
-        <w:t xml:space="preserve">дорівнює 38-43 </w:t>
-      </w:r>
-      <w:proofErr w:type="spellStart"/>
-      <w:r>
-        <w:rPr>
-          <w:rFonts w:ascii="Times New Roman" w:hAnsi="Times New Roman" w:cs="Times New Roman"/>
-          <w:sz w:val="28"/>
-        </w:rPr>
-        <w:t>дБА</w:t>
-      </w:r>
-      <w:proofErr w:type="spellEnd"/>
-      <w:r>
-        <w:rPr>
-          <w:rFonts w:ascii="Times New Roman" w:hAnsi="Times New Roman" w:cs="Times New Roman"/>
-          <w:sz w:val="28"/>
-        </w:rPr>
-        <w:t xml:space="preserve">. </w:t>
+        <w:t xml:space="preserve">дорівнює 38-43 дБА. </w:t>
       </w:r>
       <w:r>
         <w:rPr>
@@ -2948,7 +2814,6 @@
         </w:rPr>
         <w:t xml:space="preserve"> додатку 1 </w:t>
       </w:r>
-      <w:proofErr w:type="spellStart"/>
       <w:r>
         <w:rPr>
           <w:rFonts w:ascii="Times New Roman" w:hAnsi="Times New Roman" w:cs="Times New Roman"/>
@@ -2957,18 +2822,7 @@
           <w:szCs w:val="28"/>
           <w:highlight w:val="green"/>
         </w:rPr>
-        <w:t>ДСанПіН</w:t>
-      </w:r>
-      <w:proofErr w:type="spellEnd"/>
-      <w:r>
-        <w:rPr>
-          <w:rFonts w:ascii="Times New Roman" w:hAnsi="Times New Roman" w:cs="Times New Roman"/>
-          <w:bCs/>
-          <w:sz w:val="28"/>
-          <w:szCs w:val="28"/>
-          <w:highlight w:val="green"/>
-        </w:rPr>
-        <w:t xml:space="preserve"> 3.3.2-007-98</w:t>
+        <w:t>ДСанПіН 3.3.2-007-98</w:t>
       </w:r>
       <w:r>
         <w:rPr>
@@ -2989,23 +2843,7 @@
           <w:rFonts w:ascii="Times New Roman" w:hAnsi="Times New Roman" w:cs="Times New Roman"/>
           <w:sz w:val="28"/>
         </w:rPr>
-        <w:t xml:space="preserve">, має бути не вищий за 50 </w:t>
-      </w:r>
-      <w:proofErr w:type="spellStart"/>
-      <w:r>
-        <w:rPr>
-          <w:rFonts w:ascii="Times New Roman" w:hAnsi="Times New Roman" w:cs="Times New Roman"/>
-          <w:sz w:val="28"/>
-        </w:rPr>
-        <w:t>дБА</w:t>
-      </w:r>
-      <w:proofErr w:type="spellEnd"/>
-      <w:r>
-        <w:rPr>
-          <w:rFonts w:ascii="Times New Roman" w:hAnsi="Times New Roman" w:cs="Times New Roman"/>
-          <w:sz w:val="28"/>
-        </w:rPr>
-        <w:t xml:space="preserve">. </w:t>
+        <w:t xml:space="preserve">, має бути не вищий за 50 дБА. </w:t>
       </w:r>
       <w:r>
         <w:rPr>
@@ -3129,46 +2967,14 @@
           <w:rFonts w:ascii="Times New Roman" w:hAnsi="Times New Roman" w:cs="Times New Roman"/>
           <w:sz w:val="28"/>
         </w:rPr>
-        <w:t xml:space="preserve">У заданому приміщенні електромережа для живлення ЕОМ з ВДТ виконана як окрема групова </w:t>
-      </w:r>
-      <w:proofErr w:type="spellStart"/>
-      <w:r>
-        <w:rPr>
-          <w:rFonts w:ascii="Times New Roman" w:hAnsi="Times New Roman" w:cs="Times New Roman"/>
-          <w:sz w:val="28"/>
-        </w:rPr>
-        <w:t>трипровідна</w:t>
-      </w:r>
-      <w:proofErr w:type="spellEnd"/>
-      <w:r>
-        <w:rPr>
-          <w:rFonts w:ascii="Times New Roman" w:hAnsi="Times New Roman" w:cs="Times New Roman"/>
-          <w:sz w:val="28"/>
-        </w:rPr>
-        <w:t xml:space="preserve"> </w:t>
-      </w:r>
-      <w:r>
-        <w:rPr>
-          <w:rFonts w:ascii="Times New Roman" w:hAnsi="Times New Roman" w:cs="Times New Roman"/>
-          <w:sz w:val="28"/>
-        </w:rPr>
-        <w:t xml:space="preserve">мережа шляхом прокладання фазового, нульового робочого та нульового захисного провідників. Нульовий захисний  провідник використовується для заземлення (занулення) </w:t>
-      </w:r>
-      <w:proofErr w:type="spellStart"/>
-      <w:r>
-        <w:rPr>
-          <w:rFonts w:ascii="Times New Roman" w:hAnsi="Times New Roman" w:cs="Times New Roman"/>
-          <w:sz w:val="28"/>
-        </w:rPr>
-        <w:t>електроприймачів</w:t>
-      </w:r>
-      <w:proofErr w:type="spellEnd"/>
-      <w:r>
-        <w:rPr>
-          <w:rFonts w:ascii="Times New Roman" w:hAnsi="Times New Roman" w:cs="Times New Roman"/>
-          <w:sz w:val="28"/>
-        </w:rPr>
-        <w:t>.</w:t>
+        <w:t xml:space="preserve">У заданому приміщенні електромережа для живлення ЕОМ з ВДТ виконана як окрема групова трипровідна </w:t>
+      </w:r>
+      <w:r>
+        <w:rPr>
+          <w:rFonts w:ascii="Times New Roman" w:hAnsi="Times New Roman" w:cs="Times New Roman"/>
+          <w:sz w:val="28"/>
+        </w:rPr>
+        <w:t>мережа шляхом прокладання фазового, нульового робочого та нульового захисного провідників. Нульовий захисний  провідник використовується для заземлення (занулення) електроприймачів.</w:t>
       </w:r>
       <w:r>
         <w:rPr>
@@ -3265,39 +3071,7 @@
           <w:rFonts w:ascii="Times New Roman" w:hAnsi="Times New Roman" w:cs="Times New Roman"/>
           <w:sz w:val="28"/>
         </w:rPr>
-        <w:t xml:space="preserve"> при розміщенні у приміщенні до 5 ЕОМ з ВДТ дозволяється прокладати </w:t>
-      </w:r>
-      <w:proofErr w:type="spellStart"/>
-      <w:r>
-        <w:rPr>
-          <w:rFonts w:ascii="Times New Roman" w:hAnsi="Times New Roman" w:cs="Times New Roman"/>
-          <w:sz w:val="28"/>
-        </w:rPr>
-        <w:t>трипровідниковий</w:t>
-      </w:r>
-      <w:proofErr w:type="spellEnd"/>
-      <w:r>
-        <w:rPr>
-          <w:rFonts w:ascii="Times New Roman" w:hAnsi="Times New Roman" w:cs="Times New Roman"/>
-          <w:sz w:val="28"/>
-        </w:rPr>
-        <w:t xml:space="preserve"> захищений провід у оболонці з негорючого чи </w:t>
-      </w:r>
-      <w:proofErr w:type="spellStart"/>
-      <w:r>
-        <w:rPr>
-          <w:rFonts w:ascii="Times New Roman" w:hAnsi="Times New Roman" w:cs="Times New Roman"/>
-          <w:sz w:val="28"/>
-        </w:rPr>
-        <w:t>важкогорючого</w:t>
-      </w:r>
-      <w:proofErr w:type="spellEnd"/>
-      <w:r>
-        <w:rPr>
-          <w:rFonts w:ascii="Times New Roman" w:hAnsi="Times New Roman" w:cs="Times New Roman"/>
-          <w:sz w:val="28"/>
-        </w:rPr>
-        <w:t xml:space="preserve"> матеріалу по периметру приміщення без металевих труб та гнучких металевих рукавів. </w:t>
+        <w:t xml:space="preserve"> при розміщенні у приміщенні до 5 ЕОМ з ВДТ дозволяється прокладати трипровідниковий захищений провід у оболонці з негорючого чи важкогорючого матеріалу по периметру приміщення без металевих труб та гнучких металевих рукавів. </w:t>
       </w:r>
       <w:r>
         <w:rPr>
@@ -3402,33 +3176,33 @@
           <w:sz w:val="28"/>
           <w:szCs w:val="28"/>
         </w:rPr>
-        <w:t xml:space="preserve"> за </w:t>
-      </w:r>
-      <w:proofErr w:type="spellStart"/>
+        <w:t xml:space="preserve"> за вибухопожежною та пожежною небезпекою </w:t>
+      </w:r>
       <w:r>
         <w:rPr>
           <w:rFonts w:ascii="Times New Roman" w:hAnsi="Times New Roman"/>
           <w:sz w:val="28"/>
           <w:szCs w:val="28"/>
         </w:rPr>
-        <w:t>вибухопожежною</w:t>
-      </w:r>
-      <w:proofErr w:type="spellEnd"/>
+        <w:t xml:space="preserve"> відноситься до </w:t>
+      </w:r>
       <w:r>
         <w:rPr>
           <w:rFonts w:ascii="Times New Roman" w:hAnsi="Times New Roman"/>
-          <w:sz w:val="28"/>
-          <w:szCs w:val="28"/>
-        </w:rPr>
-        <w:t xml:space="preserve"> та пожежною небезпекою </w:t>
+          <w:bCs/>
+          <w:sz w:val="28"/>
+          <w:szCs w:val="28"/>
+        </w:rPr>
+        <w:t>к</w:t>
       </w:r>
       <w:r>
         <w:rPr>
           <w:rFonts w:ascii="Times New Roman" w:hAnsi="Times New Roman"/>
-          <w:sz w:val="28"/>
-          <w:szCs w:val="28"/>
-        </w:rPr>
-        <w:t xml:space="preserve"> відноситься до </w:t>
+          <w:bCs/>
+          <w:sz w:val="28"/>
+          <w:szCs w:val="28"/>
+        </w:rPr>
+        <w:t>атегорії В</w:t>
       </w:r>
       <w:r>
         <w:rPr>
@@ -3437,7 +3211,7 @@
           <w:sz w:val="28"/>
           <w:szCs w:val="28"/>
         </w:rPr>
-        <w:t>к</w:t>
+        <w:t>, тобто не є вибухонебезпечною, а лише пожежонебезпечною</w:t>
       </w:r>
       <w:r>
         <w:rPr>
@@ -3446,7 +3220,7 @@
           <w:sz w:val="28"/>
           <w:szCs w:val="28"/>
         </w:rPr>
-        <w:t>атегорії В</w:t>
+        <w:t xml:space="preserve">. Увесь простір у приміщенні відповідно до </w:t>
       </w:r>
       <w:r>
         <w:rPr>
@@ -3454,10 +3228,10 @@
           <w:bCs/>
           <w:sz w:val="28"/>
           <w:szCs w:val="28"/>
-        </w:rPr>
-        <w:t xml:space="preserve">, тобто не є вибухонебезпечною, а лише </w:t>
-      </w:r>
-      <w:proofErr w:type="spellStart"/>
+          <w:highlight w:val="green"/>
+        </w:rPr>
+        <w:t>ДНАОП 0.00-1.32-01</w:t>
+      </w:r>
       <w:r>
         <w:rPr>
           <w:rFonts w:ascii="Times New Roman" w:hAnsi="Times New Roman"/>
@@ -3465,76 +3239,7 @@
           <w:sz w:val="28"/>
           <w:szCs w:val="28"/>
         </w:rPr>
-        <w:t>пожежонебезпечною</w:t>
-      </w:r>
-      <w:proofErr w:type="spellEnd"/>
-      <w:r>
-        <w:rPr>
-          <w:rFonts w:ascii="Times New Roman" w:hAnsi="Times New Roman"/>
-          <w:bCs/>
-          <w:sz w:val="28"/>
-          <w:szCs w:val="28"/>
-        </w:rPr>
-        <w:t xml:space="preserve">. Увесь простір у приміщенні відповідно до </w:t>
-      </w:r>
-      <w:r>
-        <w:rPr>
-          <w:rFonts w:ascii="Times New Roman" w:hAnsi="Times New Roman"/>
-          <w:bCs/>
-          <w:sz w:val="28"/>
-          <w:szCs w:val="28"/>
-          <w:highlight w:val="green"/>
-        </w:rPr>
-        <w:t>ДНАОП 0.00-1.32-01</w:t>
-      </w:r>
-      <w:r>
-        <w:rPr>
-          <w:rFonts w:ascii="Times New Roman" w:hAnsi="Times New Roman"/>
-          <w:bCs/>
-          <w:sz w:val="28"/>
-          <w:szCs w:val="28"/>
-        </w:rPr>
-        <w:t xml:space="preserve"> відноситься до </w:t>
-      </w:r>
-      <w:proofErr w:type="spellStart"/>
-      <w:r>
-        <w:rPr>
-          <w:rFonts w:ascii="Times New Roman" w:hAnsi="Times New Roman"/>
-          <w:bCs/>
-          <w:sz w:val="28"/>
-          <w:szCs w:val="28"/>
-        </w:rPr>
-        <w:t>пожежонебезпечної</w:t>
-      </w:r>
-      <w:proofErr w:type="spellEnd"/>
-      <w:r>
-        <w:rPr>
-          <w:rFonts w:ascii="Times New Roman" w:hAnsi="Times New Roman"/>
-          <w:bCs/>
-          <w:sz w:val="28"/>
-          <w:szCs w:val="28"/>
-        </w:rPr>
-        <w:t xml:space="preserve"> зони класу </w:t>
-      </w:r>
-      <w:proofErr w:type="spellStart"/>
-      <w:r>
-        <w:rPr>
-          <w:rFonts w:ascii="Times New Roman" w:hAnsi="Times New Roman"/>
-          <w:bCs/>
-          <w:sz w:val="28"/>
-          <w:szCs w:val="28"/>
-        </w:rPr>
-        <w:t>П-ІІа</w:t>
-      </w:r>
-      <w:proofErr w:type="spellEnd"/>
-      <w:r>
-        <w:rPr>
-          <w:rFonts w:ascii="Times New Roman" w:hAnsi="Times New Roman"/>
-          <w:bCs/>
-          <w:sz w:val="28"/>
-          <w:szCs w:val="28"/>
-        </w:rPr>
-        <w:t xml:space="preserve"> – простір у приміщенні, у якому знаходяться горючі речовини та матеріали.</w:t>
+        <w:t xml:space="preserve"> відноситься до пожежонебезпечної зони класу П-ІІа – простір у приміщенні, у якому знаходяться горючі речовини та матеріали.</w:t>
       </w:r>
       <w:r>
         <w:rPr>
@@ -3742,9 +3447,8 @@
           <w:sz w:val="28"/>
           <w:szCs w:val="28"/>
         </w:rPr>
-        <w:t xml:space="preserve">У даному приміщенні димові </w:t>
-      </w:r>
-      <w:proofErr w:type="spellStart"/>
+        <w:t>У даному приміщенні димові сповісники</w:t>
+      </w:r>
       <w:r>
         <w:rPr>
           <w:rFonts w:ascii="Times New Roman" w:hAnsi="Times New Roman"/>
@@ -3752,19 +3456,45 @@
           <w:sz w:val="28"/>
           <w:szCs w:val="28"/>
         </w:rPr>
-        <w:t>сповісники</w:t>
-      </w:r>
-      <w:proofErr w:type="spellEnd"/>
+        <w:t xml:space="preserve"> ДИ-1 у кількості </w:t>
+      </w:r>
       <w:r>
         <w:rPr>
           <w:rFonts w:ascii="Times New Roman" w:hAnsi="Times New Roman"/>
           <w:bCs/>
           <w:sz w:val="28"/>
           <w:szCs w:val="28"/>
+          <w:lang w:val="en-US"/>
+        </w:rPr>
+        <w:t>2</w:t>
+      </w:r>
+      <w:r>
+        <w:rPr>
+          <w:rFonts w:ascii="Times New Roman" w:hAnsi="Times New Roman"/>
+          <w:bCs/>
+          <w:sz w:val="28"/>
+          <w:szCs w:val="28"/>
+        </w:rPr>
+        <w:t xml:space="preserve"> шт.</w:t>
+      </w:r>
+      <w:r>
+        <w:rPr>
+          <w:rFonts w:ascii="Times New Roman" w:hAnsi="Times New Roman"/>
+          <w:bCs/>
+          <w:sz w:val="28"/>
+          <w:szCs w:val="28"/>
+        </w:rPr>
+        <w:t xml:space="preserve"> розташовані за схемою</w:t>
+      </w:r>
+      <w:r>
+        <w:rPr>
+          <w:rFonts w:ascii="Times New Roman" w:hAnsi="Times New Roman"/>
+          <w:bCs/>
+          <w:sz w:val="28"/>
+          <w:szCs w:val="28"/>
         </w:rPr>
         <w:t xml:space="preserve"> </w:t>
       </w:r>
-      <w:proofErr w:type="spellStart"/>
       <w:r>
         <w:rPr>
           <w:rFonts w:ascii="Times New Roman" w:hAnsi="Times New Roman"/>
@@ -3772,9 +3502,8 @@
           <w:sz w:val="28"/>
           <w:szCs w:val="28"/>
         </w:rPr>
-        <w:t>ДИ</w:t>
-      </w:r>
-      <w:proofErr w:type="spellEnd"/>
+        <w:t>квадратного розміщення</w:t>
+      </w:r>
       <w:r>
         <w:rPr>
           <w:rFonts w:ascii="Times New Roman" w:hAnsi="Times New Roman"/>
@@ -3782,7 +3511,7 @@
           <w:sz w:val="28"/>
           <w:szCs w:val="28"/>
         </w:rPr>
-        <w:t xml:space="preserve">-1 у кількості </w:t>
+        <w:t xml:space="preserve">. Відстань між сповісниками – </w:t>
       </w:r>
       <w:r>
         <w:rPr>
@@ -3790,9 +3519,8 @@
           <w:bCs/>
           <w:sz w:val="28"/>
           <w:szCs w:val="28"/>
-          <w:lang w:val="en-US"/>
-        </w:rPr>
-        <w:t>2</w:t>
+        </w:rPr>
+        <w:t>4</w:t>
       </w:r>
       <w:r>
         <w:rPr>
@@ -3801,101 +3529,7 @@
           <w:sz w:val="28"/>
           <w:szCs w:val="28"/>
         </w:rPr>
-        <w:t xml:space="preserve"> шт.</w:t>
-      </w:r>
-      <w:r>
-        <w:rPr>
-          <w:rFonts w:ascii="Times New Roman" w:hAnsi="Times New Roman"/>
-          <w:bCs/>
-          <w:sz w:val="28"/>
-          <w:szCs w:val="28"/>
-        </w:rPr>
-        <w:t xml:space="preserve"> розташовані за схемою</w:t>
-      </w:r>
-      <w:r>
-        <w:rPr>
-          <w:rFonts w:ascii="Times New Roman" w:hAnsi="Times New Roman"/>
-          <w:bCs/>
-          <w:sz w:val="28"/>
-          <w:szCs w:val="28"/>
-        </w:rPr>
-        <w:t xml:space="preserve"> </w:t>
-      </w:r>
-      <w:r>
-        <w:rPr>
-          <w:rFonts w:ascii="Times New Roman" w:hAnsi="Times New Roman"/>
-          <w:bCs/>
-          <w:sz w:val="28"/>
-          <w:szCs w:val="28"/>
-        </w:rPr>
-        <w:t>квадратного розміщення</w:t>
-      </w:r>
-      <w:r>
-        <w:rPr>
-          <w:rFonts w:ascii="Times New Roman" w:hAnsi="Times New Roman"/>
-          <w:bCs/>
-          <w:sz w:val="28"/>
-          <w:szCs w:val="28"/>
-        </w:rPr>
-        <w:t xml:space="preserve">. Відстань між </w:t>
-      </w:r>
-      <w:proofErr w:type="spellStart"/>
-      <w:r>
-        <w:rPr>
-          <w:rFonts w:ascii="Times New Roman" w:hAnsi="Times New Roman"/>
-          <w:bCs/>
-          <w:sz w:val="28"/>
-          <w:szCs w:val="28"/>
-        </w:rPr>
-        <w:t>сповісниками</w:t>
-      </w:r>
-      <w:proofErr w:type="spellEnd"/>
-      <w:r>
-        <w:rPr>
-          <w:rFonts w:ascii="Times New Roman" w:hAnsi="Times New Roman"/>
-          <w:bCs/>
-          <w:sz w:val="28"/>
-          <w:szCs w:val="28"/>
-        </w:rPr>
-        <w:t xml:space="preserve"> – </w:t>
-      </w:r>
-      <w:r>
-        <w:rPr>
-          <w:rFonts w:ascii="Times New Roman" w:hAnsi="Times New Roman"/>
-          <w:bCs/>
-          <w:sz w:val="28"/>
-          <w:szCs w:val="28"/>
-        </w:rPr>
-        <w:t>4</w:t>
-      </w:r>
-      <w:r>
-        <w:rPr>
-          <w:rFonts w:ascii="Times New Roman" w:hAnsi="Times New Roman"/>
-          <w:bCs/>
-          <w:sz w:val="28"/>
-          <w:szCs w:val="28"/>
-        </w:rPr>
-        <w:t xml:space="preserve"> м, максимальна відстань від </w:t>
-      </w:r>
-      <w:proofErr w:type="spellStart"/>
-      <w:r>
-        <w:rPr>
-          <w:rFonts w:ascii="Times New Roman" w:hAnsi="Times New Roman"/>
-          <w:bCs/>
-          <w:sz w:val="28"/>
-          <w:szCs w:val="28"/>
-        </w:rPr>
-        <w:t>сповісника</w:t>
-      </w:r>
-      <w:proofErr w:type="spellEnd"/>
-      <w:r>
-        <w:rPr>
-          <w:rFonts w:ascii="Times New Roman" w:hAnsi="Times New Roman"/>
-          <w:bCs/>
-          <w:sz w:val="28"/>
-          <w:szCs w:val="28"/>
-        </w:rPr>
-        <w:t xml:space="preserve"> до стіни – </w:t>
+        <w:t xml:space="preserve"> м, максимальна відстань від сповісника до стіни – </w:t>
       </w:r>
       <w:r>
         <w:rPr>
@@ -6137,7 +5771,7 @@
 </file>
 
 <file path=customXml/itemProps1.xml><?xml version="1.0" encoding="utf-8"?>
-<ds:datastoreItem xmlns:ds="http://schemas.openxmlformats.org/officeDocument/2006/customXml" ds:itemID="{7AF03B09-200D-469D-9A95-D7BC1DC1342E}">
+<ds:datastoreItem xmlns:ds="http://schemas.openxmlformats.org/officeDocument/2006/customXml" ds:itemID="{260898B2-FF41-4AB5-AE80-E3D671CB5B71}">
   <ds:schemaRefs>
     <ds:schemaRef ds:uri="http://schemas.openxmlformats.org/officeDocument/2006/bibliography"/>
   </ds:schemaRefs>

</xml_diff>

<commit_message>
Work Relief 2 - 1.1-1.6 done Work Relief 1 modified
</commit_message>
<xml_diff>
--- a/WorkRelief_1.docx
+++ b/WorkRelief_1.docx
@@ -295,13 +295,23 @@
         </w:rPr>
         <w:t xml:space="preserve"> </w:t>
       </w:r>
+      <w:proofErr w:type="spellStart"/>
       <w:r>
         <w:rPr>
           <w:rFonts w:ascii="Times New Roman" w:hAnsi="Times New Roman" w:cs="Times New Roman"/>
           <w:sz w:val="28"/>
           <w:highlight w:val="green"/>
         </w:rPr>
-        <w:t>ДСанПіН 3.3.2-007-98</w:t>
+        <w:t>ДСанПіН</w:t>
+      </w:r>
+      <w:proofErr w:type="spellEnd"/>
+      <w:r>
+        <w:rPr>
+          <w:rFonts w:ascii="Times New Roman" w:hAnsi="Times New Roman" w:cs="Times New Roman"/>
+          <w:sz w:val="28"/>
+          <w:highlight w:val="green"/>
+        </w:rPr>
+        <w:t xml:space="preserve"> 3.3.2-007-98</w:t>
       </w:r>
       <w:r>
         <w:rPr>
@@ -475,7 +485,7 @@
           <w:numId w:val="7"/>
         </w:numPr>
         <w:spacing w:line="360" w:lineRule="auto"/>
-        <w:ind w:left="0" w:firstLine="720"/>
+        <w:ind w:left="0" w:firstLine="709"/>
         <w:jc w:val="both"/>
         <w:rPr>
           <w:rFonts w:ascii="Times New Roman" w:hAnsi="Times New Roman" w:cs="Times New Roman"/>
@@ -518,6 +528,7 @@
           <w:sz w:val="28"/>
         </w:rPr>
       </w:pPr>
+      <w:proofErr w:type="spellStart"/>
       <w:r>
         <w:rPr>
           <w:rFonts w:ascii="Times New Roman" w:hAnsi="Times New Roman" w:cs="Times New Roman"/>
@@ -526,7 +537,18 @@
           <w:szCs w:val="28"/>
           <w:highlight w:val="green"/>
         </w:rPr>
-        <w:t>ДСанПіН 3.3.2-007-98</w:t>
+        <w:t>ДСанПіН</w:t>
+      </w:r>
+      <w:proofErr w:type="spellEnd"/>
+      <w:r>
+        <w:rPr>
+          <w:rFonts w:ascii="Times New Roman" w:hAnsi="Times New Roman" w:cs="Times New Roman"/>
+          <w:bCs/>
+          <w:sz w:val="28"/>
+          <w:szCs w:val="28"/>
+          <w:highlight w:val="green"/>
+        </w:rPr>
+        <w:t xml:space="preserve"> 3.3.2-007-98</w:t>
       </w:r>
       <w:r>
         <w:rPr>
@@ -1205,6 +1227,7 @@
           <w:numId w:val="7"/>
         </w:numPr>
         <w:spacing w:line="360" w:lineRule="auto"/>
+        <w:ind w:left="0" w:firstLine="709"/>
         <w:jc w:val="both"/>
         <w:rPr>
           <w:rFonts w:ascii="Times New Roman" w:hAnsi="Times New Roman" w:cs="Times New Roman"/>
@@ -1240,6 +1263,7 @@
         </w:rPr>
         <w:t xml:space="preserve">Згідно </w:t>
       </w:r>
+      <w:proofErr w:type="spellStart"/>
       <w:r>
         <w:rPr>
           <w:rFonts w:ascii="Times New Roman" w:hAnsi="Times New Roman" w:cs="Times New Roman"/>
@@ -1248,7 +1272,18 @@
           <w:szCs w:val="28"/>
           <w:highlight w:val="green"/>
         </w:rPr>
-        <w:t>ДСанПіН 3.3.2-007-98</w:t>
+        <w:t>ДСанПіН</w:t>
+      </w:r>
+      <w:proofErr w:type="spellEnd"/>
+      <w:r>
+        <w:rPr>
+          <w:rFonts w:ascii="Times New Roman" w:hAnsi="Times New Roman" w:cs="Times New Roman"/>
+          <w:bCs/>
+          <w:sz w:val="28"/>
+          <w:szCs w:val="28"/>
+          <w:highlight w:val="green"/>
+        </w:rPr>
+        <w:t xml:space="preserve"> 3.3.2-007-98</w:t>
       </w:r>
       <w:r>
         <w:rPr>
@@ -1512,7 +1547,27 @@
           <w:sz w:val="28"/>
           <w:szCs w:val="28"/>
         </w:rPr>
-        <w:t xml:space="preserve">Монітор розташований на відстані 60 см до очей. Клавіатура розташована на відстані 20 см від краю столу, звернутого до працюючого. Клавіатура має опорний пристрій, який дає змогу регулювати кут нахилу поверхні клавіатури. Для профілактики тунельного синдрому променевозап’ястного суглобу </w:t>
+        <w:t xml:space="preserve">Монітор розташований на відстані 60 см до очей. Клавіатура розташована на відстані 20 см від краю столу, звернутого до працюючого. Клавіатура має опорний пристрій, який дає змогу регулювати кут нахилу поверхні клавіатури. Для профілактики тунельного синдрому </w:t>
+      </w:r>
+      <w:proofErr w:type="spellStart"/>
+      <w:r>
+        <w:rPr>
+          <w:rFonts w:ascii="Times New Roman" w:hAnsi="Times New Roman" w:cs="Times New Roman"/>
+          <w:bCs/>
+          <w:sz w:val="28"/>
+          <w:szCs w:val="28"/>
+        </w:rPr>
+        <w:t>променевозап’ястного</w:t>
+      </w:r>
+      <w:proofErr w:type="spellEnd"/>
+      <w:r>
+        <w:rPr>
+          <w:rFonts w:ascii="Times New Roman" w:hAnsi="Times New Roman" w:cs="Times New Roman"/>
+          <w:bCs/>
+          <w:sz w:val="28"/>
+          <w:szCs w:val="28"/>
+        </w:rPr>
+        <w:t xml:space="preserve"> суглобу </w:t>
       </w:r>
       <w:r>
         <w:rPr>
@@ -1586,6 +1641,7 @@
         </w:rPr>
         <w:t xml:space="preserve"> робочого місця відповідають гігієнічним нормам до організації та обладнання робочих місць з ВДТ ЕОМ та ПЕОМ описаним у </w:t>
       </w:r>
+      <w:proofErr w:type="spellStart"/>
       <w:r>
         <w:rPr>
           <w:rFonts w:ascii="Times New Roman" w:hAnsi="Times New Roman" w:cs="Times New Roman"/>
@@ -1594,7 +1650,18 @@
           <w:szCs w:val="28"/>
           <w:highlight w:val="green"/>
         </w:rPr>
-        <w:t>ДСанПіН 3.3.2-007-98</w:t>
+        <w:t>ДСанПіН</w:t>
+      </w:r>
+      <w:proofErr w:type="spellEnd"/>
+      <w:r>
+        <w:rPr>
+          <w:rFonts w:ascii="Times New Roman" w:hAnsi="Times New Roman" w:cs="Times New Roman"/>
+          <w:bCs/>
+          <w:sz w:val="28"/>
+          <w:szCs w:val="28"/>
+          <w:highlight w:val="green"/>
+        </w:rPr>
+        <w:t xml:space="preserve"> 3.3.2-007-98</w:t>
       </w:r>
       <w:r>
         <w:rPr>
@@ -1614,6 +1681,7 @@
           <w:numId w:val="7"/>
         </w:numPr>
         <w:spacing w:line="360" w:lineRule="auto"/>
+        <w:ind w:left="0" w:firstLine="709"/>
         <w:jc w:val="both"/>
         <w:rPr>
           <w:rFonts w:ascii="Times New Roman" w:hAnsi="Times New Roman" w:cs="Times New Roman"/>
@@ -1667,7 +1735,15 @@
           <w:rFonts w:ascii="Times New Roman" w:hAnsi="Times New Roman" w:cs="Times New Roman"/>
           <w:sz w:val="28"/>
         </w:rPr>
-        <w:t>«Легка І</w:t>
+        <w:t xml:space="preserve">«Легка </w:t>
+      </w:r>
+      <w:proofErr w:type="spellStart"/>
+      <w:r>
+        <w:rPr>
+          <w:rFonts w:ascii="Times New Roman" w:hAnsi="Times New Roman" w:cs="Times New Roman"/>
+          <w:sz w:val="28"/>
+        </w:rPr>
+        <w:t>І</w:t>
       </w:r>
       <w:r>
         <w:rPr>
@@ -1676,6 +1752,7 @@
         </w:rPr>
         <w:t>а</w:t>
       </w:r>
+      <w:proofErr w:type="spellEnd"/>
       <w:r>
         <w:rPr>
           <w:rFonts w:ascii="Times New Roman" w:hAnsi="Times New Roman" w:cs="Times New Roman"/>
@@ -1763,7 +1840,23 @@
           <w:rFonts w:ascii="Times New Roman" w:hAnsi="Times New Roman" w:cs="Times New Roman"/>
           <w:sz w:val="28"/>
         </w:rPr>
-        <w:t>«Легка Іа»</w:t>
+        <w:t xml:space="preserve">«Легка </w:t>
+      </w:r>
+      <w:proofErr w:type="spellStart"/>
+      <w:r>
+        <w:rPr>
+          <w:rFonts w:ascii="Times New Roman" w:hAnsi="Times New Roman" w:cs="Times New Roman"/>
+          <w:sz w:val="28"/>
+        </w:rPr>
+        <w:t>Іа</w:t>
+      </w:r>
+      <w:proofErr w:type="spellEnd"/>
+      <w:r>
+        <w:rPr>
+          <w:rFonts w:ascii="Times New Roman" w:hAnsi="Times New Roman" w:cs="Times New Roman"/>
+          <w:sz w:val="28"/>
+        </w:rPr>
+        <w:t>»</w:t>
       </w:r>
     </w:p>
     <w:tbl>
@@ -2300,7 +2393,23 @@
           <w:rFonts w:ascii="Times New Roman" w:hAnsi="Times New Roman" w:cs="Times New Roman"/>
           <w:sz w:val="28"/>
         </w:rPr>
-        <w:t>ультрафіолетового випромінювання у приміщенні є люмінесцентні лампи, вони містять незначну УФ-складову із ртутного спектра, що цілком задовольняє нормам.</w:t>
+        <w:t xml:space="preserve">ультрафіолетового випромінювання у приміщенні є люмінесцентні лампи, вони містять незначну </w:t>
+      </w:r>
+      <w:proofErr w:type="spellStart"/>
+      <w:r>
+        <w:rPr>
+          <w:rFonts w:ascii="Times New Roman" w:hAnsi="Times New Roman" w:cs="Times New Roman"/>
+          <w:sz w:val="28"/>
+        </w:rPr>
+        <w:t>УФ-складову</w:t>
+      </w:r>
+      <w:proofErr w:type="spellEnd"/>
+      <w:r>
+        <w:rPr>
+          <w:rFonts w:ascii="Times New Roman" w:hAnsi="Times New Roman" w:cs="Times New Roman"/>
+          <w:sz w:val="28"/>
+        </w:rPr>
+        <w:t xml:space="preserve"> із ртутного спектра, що цілком задовольняє нормам.</w:t>
       </w:r>
     </w:p>
     <w:p>
@@ -2370,6 +2479,7 @@
         </w:rPr>
         <w:t xml:space="preserve">, що цілком задовольняє вимогам </w:t>
       </w:r>
+      <w:proofErr w:type="spellStart"/>
       <w:r>
         <w:rPr>
           <w:rFonts w:ascii="Times New Roman" w:hAnsi="Times New Roman" w:cs="Times New Roman"/>
@@ -2378,58 +2488,9 @@
           <w:szCs w:val="28"/>
           <w:highlight w:val="green"/>
         </w:rPr>
-        <w:t>ДСанПіН 3.3.2-007-98</w:t>
-      </w:r>
-      <w:r>
-        <w:rPr>
-          <w:rFonts w:ascii="Times New Roman" w:hAnsi="Times New Roman" w:cs="Times New Roman"/>
-          <w:sz w:val="28"/>
-        </w:rPr>
-        <w:t>.</w:t>
-      </w:r>
-    </w:p>
-    <w:p>
-      <w:pPr>
-        <w:pStyle w:val="Heading2"/>
-        <w:numPr>
-          <w:ilvl w:val="1"/>
-          <w:numId w:val="7"/>
-        </w:numPr>
-        <w:spacing w:line="360" w:lineRule="auto"/>
-        <w:ind w:left="0" w:firstLine="720"/>
-        <w:jc w:val="both"/>
-        <w:rPr>
-          <w:rFonts w:ascii="Times New Roman" w:hAnsi="Times New Roman" w:cs="Times New Roman"/>
-          <w:color w:val="auto"/>
-          <w:sz w:val="28"/>
-        </w:rPr>
-      </w:pPr>
-      <w:r>
-        <w:rPr>
-          <w:rFonts w:ascii="Times New Roman" w:hAnsi="Times New Roman" w:cs="Times New Roman"/>
-          <w:color w:val="auto"/>
-          <w:sz w:val="28"/>
-        </w:rPr>
-        <w:t>Освітлення</w:t>
-      </w:r>
-    </w:p>
-    <w:p>
-      <w:pPr>
-        <w:spacing w:after="0" w:line="360" w:lineRule="auto"/>
-        <w:ind w:firstLine="709"/>
-        <w:jc w:val="both"/>
-        <w:rPr>
-          <w:rFonts w:ascii="Times New Roman" w:hAnsi="Times New Roman" w:cs="Times New Roman"/>
-          <w:sz w:val="28"/>
-        </w:rPr>
-      </w:pPr>
-      <w:r>
-        <w:rPr>
-          <w:rFonts w:ascii="Times New Roman" w:hAnsi="Times New Roman" w:cs="Times New Roman"/>
-          <w:sz w:val="28"/>
-        </w:rPr>
-        <w:t xml:space="preserve">У описаному приміщенні освітлення є суміщеним. Природне освітлення здійснюється через світлові прорізи орієнтовані на північ і забезпечує коефіцієнт природної освітленості рівний 2% (за нормами </w:t>
-      </w:r>
+        <w:t>ДСанПіН</w:t>
+      </w:r>
+      <w:proofErr w:type="spellEnd"/>
       <w:r>
         <w:rPr>
           <w:rFonts w:ascii="Times New Roman" w:hAnsi="Times New Roman" w:cs="Times New Roman"/>
@@ -2438,201 +2499,12 @@
           <w:szCs w:val="28"/>
           <w:highlight w:val="green"/>
         </w:rPr>
-        <w:t>ДСанПіН 3.3.2-007-98</w:t>
-      </w:r>
-      <w:r>
-        <w:rPr>
-          <w:rFonts w:ascii="Times New Roman" w:hAnsi="Times New Roman" w:cs="Times New Roman"/>
-          <w:bCs/>
-          <w:sz w:val="28"/>
-          <w:szCs w:val="28"/>
-        </w:rPr>
-        <w:t xml:space="preserve"> має бути не менше 1.5 %</w:t>
-      </w:r>
-      <w:r>
-        <w:rPr>
-          <w:rFonts w:ascii="Times New Roman" w:hAnsi="Times New Roman" w:cs="Times New Roman"/>
-          <w:sz w:val="28"/>
-        </w:rPr>
-        <w:t>)</w:t>
-      </w:r>
-      <w:r>
-        <w:rPr>
-          <w:rFonts w:ascii="Times New Roman" w:hAnsi="Times New Roman" w:cs="Times New Roman"/>
-          <w:sz w:val="28"/>
-        </w:rPr>
-        <w:t>.</w:t>
-      </w:r>
-    </w:p>
-    <w:p>
-      <w:pPr>
-        <w:spacing w:line="360" w:lineRule="auto"/>
-        <w:ind w:firstLine="709"/>
-        <w:jc w:val="both"/>
-        <w:rPr>
-          <w:rFonts w:ascii="Times New Roman" w:hAnsi="Times New Roman" w:cs="Times New Roman"/>
-          <w:sz w:val="28"/>
-          <w:lang w:val="en-US"/>
-        </w:rPr>
-      </w:pPr>
-      <w:r>
-        <w:rPr>
-          <w:rFonts w:ascii="Times New Roman" w:hAnsi="Times New Roman" w:cs="Times New Roman"/>
-          <w:sz w:val="28"/>
-        </w:rPr>
-        <w:t xml:space="preserve">Джерелами штучного світла є </w:t>
-      </w:r>
-      <w:r>
-        <w:rPr>
-          <w:rFonts w:ascii="Times New Roman" w:hAnsi="Times New Roman" w:cs="Times New Roman"/>
-          <w:sz w:val="28"/>
-        </w:rPr>
-        <w:t>8</w:t>
-      </w:r>
-      <w:r>
-        <w:rPr>
-          <w:rFonts w:ascii="Times New Roman" w:hAnsi="Times New Roman" w:cs="Times New Roman"/>
-          <w:sz w:val="28"/>
-        </w:rPr>
-        <w:t xml:space="preserve"> люмінесцентних ламп типу ЛБ</w:t>
-      </w:r>
-      <w:r>
-        <w:rPr>
-          <w:rFonts w:ascii="Times New Roman" w:hAnsi="Times New Roman" w:cs="Times New Roman"/>
-          <w:sz w:val="28"/>
-        </w:rPr>
-        <w:t xml:space="preserve"> 40</w:t>
-      </w:r>
-      <w:r>
-        <w:rPr>
-          <w:rFonts w:ascii="Times New Roman" w:hAnsi="Times New Roman" w:cs="Times New Roman"/>
-          <w:sz w:val="28"/>
-        </w:rPr>
-        <w:t xml:space="preserve"> (світловий потік – 3000 лм)</w:t>
-      </w:r>
-      <w:r>
-        <w:rPr>
-          <w:rFonts w:ascii="Times New Roman" w:hAnsi="Times New Roman" w:cs="Times New Roman"/>
-          <w:sz w:val="28"/>
-        </w:rPr>
-        <w:t>, що розміщується</w:t>
-      </w:r>
-      <w:r>
-        <w:rPr>
-          <w:rFonts w:ascii="Times New Roman" w:hAnsi="Times New Roman" w:cs="Times New Roman"/>
-          <w:sz w:val="28"/>
-        </w:rPr>
-        <w:t xml:space="preserve"> по 4 шт. у 2-ох</w:t>
-      </w:r>
-      <w:r>
-        <w:rPr>
-          <w:rFonts w:ascii="Times New Roman" w:hAnsi="Times New Roman" w:cs="Times New Roman"/>
-          <w:sz w:val="28"/>
-        </w:rPr>
-        <w:t xml:space="preserve"> світильниках</w:t>
-      </w:r>
-      <w:r>
-        <w:rPr>
-          <w:rFonts w:ascii="Times New Roman" w:hAnsi="Times New Roman" w:cs="Times New Roman"/>
-          <w:sz w:val="28"/>
-        </w:rPr>
-        <w:t xml:space="preserve">. Використані світильники загального освітлення </w:t>
-      </w:r>
-      <w:r>
-        <w:rPr>
-          <w:rFonts w:ascii="Times New Roman" w:hAnsi="Times New Roman" w:cs="Times New Roman"/>
-          <w:sz w:val="28"/>
-        </w:rPr>
-        <w:t>серії ЛПО 3б</w:t>
-      </w:r>
-      <w:r>
-        <w:rPr>
-          <w:rFonts w:ascii="Times New Roman" w:hAnsi="Times New Roman" w:cs="Times New Roman"/>
-          <w:sz w:val="28"/>
-        </w:rPr>
-        <w:t xml:space="preserve"> із дзеркальними </w:t>
-      </w:r>
-      <w:r>
-        <w:rPr>
-          <w:rFonts w:ascii="Times New Roman" w:hAnsi="Times New Roman" w:cs="Times New Roman"/>
-          <w:sz w:val="28"/>
-        </w:rPr>
-        <w:t>ґратами</w:t>
-      </w:r>
-      <w:r>
-        <w:rPr>
-          <w:rFonts w:ascii="Times New Roman" w:hAnsi="Times New Roman" w:cs="Times New Roman"/>
-          <w:sz w:val="28"/>
-        </w:rPr>
-        <w:t>. Така система шту</w:t>
-      </w:r>
-      <w:r>
-        <w:rPr>
-          <w:rFonts w:ascii="Times New Roman" w:hAnsi="Times New Roman" w:cs="Times New Roman"/>
-          <w:sz w:val="28"/>
-        </w:rPr>
-        <w:t>ч</w:t>
-      </w:r>
-      <w:r>
-        <w:rPr>
-          <w:rFonts w:ascii="Times New Roman" w:hAnsi="Times New Roman" w:cs="Times New Roman"/>
-          <w:sz w:val="28"/>
-        </w:rPr>
-        <w:t xml:space="preserve">ного освітлення забезпечує освітленість робочого місця у 440 лк, що відповідає нормам оскільки згідно </w:t>
-      </w:r>
-      <w:r>
-        <w:rPr>
-          <w:rFonts w:ascii="Times New Roman" w:hAnsi="Times New Roman" w:cs="Times New Roman"/>
-          <w:bCs/>
-          <w:sz w:val="28"/>
-          <w:szCs w:val="28"/>
-          <w:highlight w:val="green"/>
-        </w:rPr>
-        <w:t>ДСанПіН 3.3.2-007-98</w:t>
-      </w:r>
-      <w:r>
-        <w:rPr>
-          <w:rFonts w:ascii="Times New Roman" w:hAnsi="Times New Roman" w:cs="Times New Roman"/>
-          <w:bCs/>
-          <w:sz w:val="28"/>
-          <w:szCs w:val="28"/>
-        </w:rPr>
-        <w:t xml:space="preserve"> </w:t>
-      </w:r>
-      <w:r>
-        <w:rPr>
-          <w:rFonts w:ascii="Times New Roman" w:hAnsi="Times New Roman" w:cs="Times New Roman"/>
-          <w:bCs/>
-          <w:sz w:val="28"/>
-          <w:szCs w:val="28"/>
-        </w:rPr>
-        <w:t>значення освітлення освітленості на поверхні робочого столу в зоні розміщен</w:t>
-      </w:r>
-      <w:r>
-        <w:rPr>
-          <w:rFonts w:ascii="Times New Roman" w:hAnsi="Times New Roman" w:cs="Times New Roman"/>
-          <w:bCs/>
-          <w:sz w:val="28"/>
-          <w:szCs w:val="28"/>
-        </w:rPr>
-        <w:t>ня документів має становити 300-</w:t>
-      </w:r>
-      <w:r>
-        <w:rPr>
-          <w:rFonts w:ascii="Times New Roman" w:hAnsi="Times New Roman" w:cs="Times New Roman"/>
-          <w:bCs/>
-          <w:sz w:val="28"/>
-          <w:szCs w:val="28"/>
-        </w:rPr>
-        <w:t>500 лк</w:t>
-      </w:r>
-      <w:r>
-        <w:rPr>
-          <w:rFonts w:ascii="Times New Roman" w:hAnsi="Times New Roman" w:cs="Times New Roman"/>
-          <w:bCs/>
-          <w:sz w:val="28"/>
-          <w:szCs w:val="28"/>
-          <w:lang w:val="en-US"/>
+        <w:t xml:space="preserve"> 3.3.2-007-98</w:t>
+      </w:r>
+      <w:r>
+        <w:rPr>
+          <w:rFonts w:ascii="Times New Roman" w:hAnsi="Times New Roman" w:cs="Times New Roman"/>
+          <w:sz w:val="28"/>
         </w:rPr>
         <w:t>.</w:t>
       </w:r>
@@ -2659,8 +2531,70 @@
           <w:color w:val="auto"/>
           <w:sz w:val="28"/>
         </w:rPr>
-        <w:lastRenderedPageBreak/>
-        <w:t>Виробничий шум</w:t>
+        <w:t>Освітлення</w:t>
+      </w:r>
+    </w:p>
+    <w:p>
+      <w:pPr>
+        <w:spacing w:after="0" w:line="360" w:lineRule="auto"/>
+        <w:ind w:firstLine="709"/>
+        <w:jc w:val="both"/>
+        <w:rPr>
+          <w:rFonts w:ascii="Times New Roman" w:hAnsi="Times New Roman" w:cs="Times New Roman"/>
+          <w:sz w:val="28"/>
+        </w:rPr>
+      </w:pPr>
+      <w:r>
+        <w:rPr>
+          <w:rFonts w:ascii="Times New Roman" w:hAnsi="Times New Roman" w:cs="Times New Roman"/>
+          <w:sz w:val="28"/>
+        </w:rPr>
+        <w:t xml:space="preserve">У описаному приміщенні освітлення є суміщеним. Природне освітлення здійснюється через світлові прорізи орієнтовані на північ і забезпечує коефіцієнт природної освітленості рівний 2% (за нормами </w:t>
+      </w:r>
+      <w:proofErr w:type="spellStart"/>
+      <w:r>
+        <w:rPr>
+          <w:rFonts w:ascii="Times New Roman" w:hAnsi="Times New Roman" w:cs="Times New Roman"/>
+          <w:bCs/>
+          <w:sz w:val="28"/>
+          <w:szCs w:val="28"/>
+          <w:highlight w:val="green"/>
+        </w:rPr>
+        <w:t>ДСанПіН</w:t>
+      </w:r>
+      <w:proofErr w:type="spellEnd"/>
+      <w:r>
+        <w:rPr>
+          <w:rFonts w:ascii="Times New Roman" w:hAnsi="Times New Roman" w:cs="Times New Roman"/>
+          <w:bCs/>
+          <w:sz w:val="28"/>
+          <w:szCs w:val="28"/>
+          <w:highlight w:val="green"/>
+        </w:rPr>
+        <w:t xml:space="preserve"> 3.3.2-007-98</w:t>
+      </w:r>
+      <w:r>
+        <w:rPr>
+          <w:rFonts w:ascii="Times New Roman" w:hAnsi="Times New Roman" w:cs="Times New Roman"/>
+          <w:bCs/>
+          <w:sz w:val="28"/>
+          <w:szCs w:val="28"/>
+        </w:rPr>
+        <w:t xml:space="preserve"> має бути не менше 1.5 %</w:t>
+      </w:r>
+      <w:r>
+        <w:rPr>
+          <w:rFonts w:ascii="Times New Roman" w:hAnsi="Times New Roman" w:cs="Times New Roman"/>
+          <w:sz w:val="28"/>
+        </w:rPr>
+        <w:t>)</w:t>
+      </w:r>
+      <w:r>
+        <w:rPr>
+          <w:rFonts w:ascii="Times New Roman" w:hAnsi="Times New Roman" w:cs="Times New Roman"/>
+          <w:sz w:val="28"/>
+        </w:rPr>
+        <w:t>.</w:t>
       </w:r>
     </w:p>
     <w:p>
@@ -2671,207 +2605,181 @@
         <w:rPr>
           <w:rFonts w:ascii="Times New Roman" w:hAnsi="Times New Roman" w:cs="Times New Roman"/>
           <w:sz w:val="28"/>
-        </w:rPr>
-      </w:pPr>
-      <w:r>
-        <w:rPr>
-          <w:rFonts w:ascii="Times New Roman" w:hAnsi="Times New Roman" w:cs="Times New Roman"/>
-          <w:sz w:val="28"/>
-        </w:rPr>
-        <w:t>Основним джерелом шуму у приміщенні є кондиціонер</w:t>
-      </w:r>
-      <w:r>
-        <w:rPr>
-          <w:rFonts w:ascii="Times New Roman" w:hAnsi="Times New Roman" w:cs="Times New Roman"/>
-          <w:sz w:val="28"/>
-        </w:rPr>
-        <w:t xml:space="preserve"> та комп’ютер</w:t>
-      </w:r>
-      <w:r>
-        <w:rPr>
-          <w:rFonts w:ascii="Times New Roman" w:hAnsi="Times New Roman" w:cs="Times New Roman"/>
-          <w:sz w:val="28"/>
-        </w:rPr>
-        <w:t>и</w:t>
-      </w:r>
-      <w:r>
-        <w:rPr>
-          <w:rFonts w:ascii="Times New Roman" w:hAnsi="Times New Roman" w:cs="Times New Roman"/>
-          <w:sz w:val="28"/>
+          <w:lang w:val="en-US"/>
+        </w:rPr>
+      </w:pPr>
+      <w:r>
+        <w:rPr>
+          <w:rFonts w:ascii="Times New Roman" w:hAnsi="Times New Roman" w:cs="Times New Roman"/>
+          <w:sz w:val="28"/>
+        </w:rPr>
+        <w:t xml:space="preserve">Джерелами штучного світла є </w:t>
+      </w:r>
+      <w:r>
+        <w:rPr>
+          <w:rFonts w:ascii="Times New Roman" w:hAnsi="Times New Roman" w:cs="Times New Roman"/>
+          <w:sz w:val="28"/>
+        </w:rPr>
+        <w:t>8</w:t>
+      </w:r>
+      <w:r>
+        <w:rPr>
+          <w:rFonts w:ascii="Times New Roman" w:hAnsi="Times New Roman" w:cs="Times New Roman"/>
+          <w:sz w:val="28"/>
+        </w:rPr>
+        <w:t xml:space="preserve"> люмінесцентних ламп типу ЛБ</w:t>
+      </w:r>
+      <w:r>
+        <w:rPr>
+          <w:rFonts w:ascii="Times New Roman" w:hAnsi="Times New Roman" w:cs="Times New Roman"/>
+          <w:sz w:val="28"/>
+        </w:rPr>
+        <w:t xml:space="preserve"> 40</w:t>
+      </w:r>
+      <w:r>
+        <w:rPr>
+          <w:rFonts w:ascii="Times New Roman" w:hAnsi="Times New Roman" w:cs="Times New Roman"/>
+          <w:sz w:val="28"/>
+        </w:rPr>
+        <w:t xml:space="preserve"> (світловий потік – 3000 лм)</w:t>
+      </w:r>
+      <w:r>
+        <w:rPr>
+          <w:rFonts w:ascii="Times New Roman" w:hAnsi="Times New Roman" w:cs="Times New Roman"/>
+          <w:sz w:val="28"/>
+        </w:rPr>
+        <w:t>, що розміщується</w:t>
+      </w:r>
+      <w:r>
+        <w:rPr>
+          <w:rFonts w:ascii="Times New Roman" w:hAnsi="Times New Roman" w:cs="Times New Roman"/>
+          <w:sz w:val="28"/>
+        </w:rPr>
+        <w:t xml:space="preserve"> по 4 шт. у 2-ох</w:t>
+      </w:r>
+      <w:r>
+        <w:rPr>
+          <w:rFonts w:ascii="Times New Roman" w:hAnsi="Times New Roman" w:cs="Times New Roman"/>
+          <w:sz w:val="28"/>
+        </w:rPr>
+        <w:t xml:space="preserve"> світильниках</w:t>
+      </w:r>
+      <w:r>
+        <w:rPr>
+          <w:rFonts w:ascii="Times New Roman" w:hAnsi="Times New Roman" w:cs="Times New Roman"/>
+          <w:sz w:val="28"/>
+        </w:rPr>
+        <w:t xml:space="preserve">. Використані світильники загального освітлення </w:t>
+      </w:r>
+      <w:r>
+        <w:rPr>
+          <w:rFonts w:ascii="Times New Roman" w:hAnsi="Times New Roman" w:cs="Times New Roman"/>
+          <w:sz w:val="28"/>
+        </w:rPr>
+        <w:t>серії ЛПО 3б</w:t>
+      </w:r>
+      <w:r>
+        <w:rPr>
+          <w:rFonts w:ascii="Times New Roman" w:hAnsi="Times New Roman" w:cs="Times New Roman"/>
+          <w:sz w:val="28"/>
+        </w:rPr>
+        <w:t xml:space="preserve"> із дзеркальними </w:t>
+      </w:r>
+      <w:r>
+        <w:rPr>
+          <w:rFonts w:ascii="Times New Roman" w:hAnsi="Times New Roman" w:cs="Times New Roman"/>
+          <w:sz w:val="28"/>
+        </w:rPr>
+        <w:t>ґратами</w:t>
+      </w:r>
+      <w:r>
+        <w:rPr>
+          <w:rFonts w:ascii="Times New Roman" w:hAnsi="Times New Roman" w:cs="Times New Roman"/>
+          <w:sz w:val="28"/>
+        </w:rPr>
+        <w:t>. Така система шту</w:t>
+      </w:r>
+      <w:r>
+        <w:rPr>
+          <w:rFonts w:ascii="Times New Roman" w:hAnsi="Times New Roman" w:cs="Times New Roman"/>
+          <w:sz w:val="28"/>
+        </w:rPr>
+        <w:t>ч</w:t>
+      </w:r>
+      <w:r>
+        <w:rPr>
+          <w:rFonts w:ascii="Times New Roman" w:hAnsi="Times New Roman" w:cs="Times New Roman"/>
+          <w:sz w:val="28"/>
+        </w:rPr>
+        <w:t xml:space="preserve">ного освітлення забезпечує освітленість робочого місця у 440 лк, що відповідає нормам оскільки згідно </w:t>
+      </w:r>
+      <w:proofErr w:type="spellStart"/>
+      <w:r>
+        <w:rPr>
+          <w:rFonts w:ascii="Times New Roman" w:hAnsi="Times New Roman" w:cs="Times New Roman"/>
+          <w:bCs/>
+          <w:sz w:val="28"/>
+          <w:szCs w:val="28"/>
+          <w:highlight w:val="green"/>
+        </w:rPr>
+        <w:t>ДСанПіН</w:t>
+      </w:r>
+      <w:proofErr w:type="spellEnd"/>
+      <w:r>
+        <w:rPr>
+          <w:rFonts w:ascii="Times New Roman" w:hAnsi="Times New Roman" w:cs="Times New Roman"/>
+          <w:bCs/>
+          <w:sz w:val="28"/>
+          <w:szCs w:val="28"/>
+          <w:highlight w:val="green"/>
+        </w:rPr>
+        <w:t xml:space="preserve"> 3.3.2-007-98</w:t>
+      </w:r>
+      <w:r>
+        <w:rPr>
+          <w:rFonts w:ascii="Times New Roman" w:hAnsi="Times New Roman" w:cs="Times New Roman"/>
+          <w:bCs/>
+          <w:sz w:val="28"/>
+          <w:szCs w:val="28"/>
+        </w:rPr>
+        <w:t xml:space="preserve"> </w:t>
+      </w:r>
+      <w:r>
+        <w:rPr>
+          <w:rFonts w:ascii="Times New Roman" w:hAnsi="Times New Roman" w:cs="Times New Roman"/>
+          <w:bCs/>
+          <w:sz w:val="28"/>
+          <w:szCs w:val="28"/>
+        </w:rPr>
+        <w:t>значення освітлення освітленості на поверхні робочого столу в зоні розміщен</w:t>
+      </w:r>
+      <w:r>
+        <w:rPr>
+          <w:rFonts w:ascii="Times New Roman" w:hAnsi="Times New Roman" w:cs="Times New Roman"/>
+          <w:bCs/>
+          <w:sz w:val="28"/>
+          <w:szCs w:val="28"/>
+        </w:rPr>
+        <w:t>ня документів має становити 300-</w:t>
+      </w:r>
+      <w:r>
+        <w:rPr>
+          <w:rFonts w:ascii="Times New Roman" w:hAnsi="Times New Roman" w:cs="Times New Roman"/>
+          <w:bCs/>
+          <w:sz w:val="28"/>
+          <w:szCs w:val="28"/>
+        </w:rPr>
+        <w:t>500 лк</w:t>
+      </w:r>
+      <w:r>
+        <w:rPr>
+          <w:rFonts w:ascii="Times New Roman" w:hAnsi="Times New Roman" w:cs="Times New Roman"/>
+          <w:bCs/>
+          <w:sz w:val="28"/>
+          <w:szCs w:val="28"/>
+          <w:lang w:val="en-US"/>
         </w:rPr>
         <w:t>.</w:t>
-      </w:r>
-      <w:r>
-        <w:rPr>
-          <w:rFonts w:ascii="Times New Roman" w:hAnsi="Times New Roman" w:cs="Times New Roman"/>
-          <w:sz w:val="28"/>
-        </w:rPr>
-        <w:t xml:space="preserve"> </w:t>
-      </w:r>
-      <w:r>
-        <w:rPr>
-          <w:rFonts w:ascii="Times New Roman" w:hAnsi="Times New Roman" w:cs="Times New Roman"/>
-          <w:sz w:val="28"/>
-        </w:rPr>
-        <w:t>Р</w:t>
-      </w:r>
-      <w:r>
-        <w:rPr>
-          <w:rFonts w:ascii="Times New Roman" w:hAnsi="Times New Roman" w:cs="Times New Roman"/>
-          <w:sz w:val="28"/>
-        </w:rPr>
-        <w:t>івень шуму</w:t>
-      </w:r>
-      <w:r>
-        <w:rPr>
-          <w:rFonts w:ascii="Times New Roman" w:hAnsi="Times New Roman" w:cs="Times New Roman"/>
-          <w:sz w:val="28"/>
-        </w:rPr>
-        <w:t xml:space="preserve"> кондиціонеру </w:t>
-      </w:r>
-      <w:r>
-        <w:rPr>
-          <w:rFonts w:ascii="Times New Roman" w:hAnsi="Times New Roman" w:cs="Times New Roman"/>
-          <w:sz w:val="28"/>
-        </w:rPr>
-        <w:t>лежить у діапазоні 26-36</w:t>
-      </w:r>
-      <w:r>
-        <w:rPr>
-          <w:rFonts w:ascii="Times New Roman" w:hAnsi="Times New Roman" w:cs="Times New Roman"/>
-          <w:sz w:val="28"/>
-        </w:rPr>
-        <w:t xml:space="preserve"> </w:t>
-      </w:r>
-      <w:r>
-        <w:rPr>
-          <w:rFonts w:ascii="Times New Roman" w:hAnsi="Times New Roman" w:cs="Times New Roman"/>
-          <w:sz w:val="28"/>
-        </w:rPr>
-        <w:t>дБА</w:t>
-      </w:r>
-      <w:r>
-        <w:rPr>
-          <w:rFonts w:ascii="Times New Roman" w:hAnsi="Times New Roman" w:cs="Times New Roman"/>
-          <w:sz w:val="28"/>
-        </w:rPr>
-        <w:t>, комп’ютера – 35</w:t>
-      </w:r>
-      <w:r>
-        <w:rPr>
-          <w:rFonts w:ascii="Times New Roman" w:hAnsi="Times New Roman" w:cs="Times New Roman"/>
-          <w:sz w:val="28"/>
-        </w:rPr>
-        <w:noBreakHyphen/>
-        <w:t>40 дБА</w:t>
-      </w:r>
-      <w:r>
-        <w:rPr>
-          <w:rFonts w:ascii="Times New Roman" w:hAnsi="Times New Roman" w:cs="Times New Roman"/>
-          <w:sz w:val="28"/>
-        </w:rPr>
-        <w:t xml:space="preserve">. </w:t>
-      </w:r>
-      <w:r>
-        <w:rPr>
-          <w:rFonts w:ascii="Times New Roman" w:hAnsi="Times New Roman" w:cs="Times New Roman"/>
-          <w:sz w:val="28"/>
-        </w:rPr>
-        <w:t>Сумарний рівень шуму від кондиціонера та комп’ютерів</w:t>
-      </w:r>
-      <w:r>
-        <w:rPr>
-          <w:rFonts w:ascii="Times New Roman" w:hAnsi="Times New Roman" w:cs="Times New Roman"/>
-          <w:sz w:val="28"/>
-        </w:rPr>
-        <w:t xml:space="preserve"> </w:t>
-      </w:r>
-      <w:r>
-        <w:rPr>
-          <w:rFonts w:ascii="Times New Roman" w:hAnsi="Times New Roman" w:cs="Times New Roman"/>
-          <w:sz w:val="28"/>
-        </w:rPr>
-        <w:t xml:space="preserve">дорівнює 38-43 дБА. </w:t>
-      </w:r>
-      <w:r>
-        <w:rPr>
-          <w:rFonts w:ascii="Times New Roman" w:hAnsi="Times New Roman" w:cs="Times New Roman"/>
-          <w:sz w:val="28"/>
-        </w:rPr>
-        <w:t>Згідно</w:t>
-      </w:r>
-      <w:r>
-        <w:rPr>
-          <w:rFonts w:ascii="Times New Roman" w:hAnsi="Times New Roman" w:cs="Times New Roman"/>
-          <w:sz w:val="28"/>
-        </w:rPr>
-        <w:t xml:space="preserve"> обов’язкового для виконання</w:t>
-      </w:r>
-      <w:r>
-        <w:rPr>
-          <w:rFonts w:ascii="Times New Roman" w:hAnsi="Times New Roman" w:cs="Times New Roman"/>
-          <w:sz w:val="28"/>
-        </w:rPr>
-        <w:t xml:space="preserve"> додатку 1 </w:t>
-      </w:r>
-      <w:r>
-        <w:rPr>
-          <w:rFonts w:ascii="Times New Roman" w:hAnsi="Times New Roman" w:cs="Times New Roman"/>
-          <w:bCs/>
-          <w:sz w:val="28"/>
-          <w:szCs w:val="28"/>
-          <w:highlight w:val="green"/>
-        </w:rPr>
-        <w:t>ДСанПіН 3.3.2-007-98</w:t>
-      </w:r>
-      <w:r>
-        <w:rPr>
-          <w:rFonts w:ascii="Times New Roman" w:hAnsi="Times New Roman" w:cs="Times New Roman"/>
-          <w:sz w:val="28"/>
-        </w:rPr>
-        <w:t xml:space="preserve"> рівень шуму у приміщенні, у якому </w:t>
-      </w:r>
-      <w:r>
-        <w:rPr>
-          <w:rFonts w:ascii="Times New Roman" w:hAnsi="Times New Roman" w:cs="Times New Roman"/>
-          <w:sz w:val="28"/>
-        </w:rPr>
-        <w:t>знаходиться робоче місце програміста</w:t>
-      </w:r>
-      <w:r>
-        <w:rPr>
-          <w:rFonts w:ascii="Times New Roman" w:hAnsi="Times New Roman" w:cs="Times New Roman"/>
-          <w:sz w:val="28"/>
-        </w:rPr>
-        <w:t xml:space="preserve">, має бути не вищий за 50 дБА. </w:t>
-      </w:r>
-      <w:r>
-        <w:rPr>
-          <w:rFonts w:ascii="Times New Roman" w:hAnsi="Times New Roman" w:cs="Times New Roman"/>
-          <w:sz w:val="28"/>
-        </w:rPr>
-        <w:t>П</w:t>
-      </w:r>
-      <w:r>
-        <w:rPr>
-          <w:rFonts w:ascii="Times New Roman" w:hAnsi="Times New Roman" w:cs="Times New Roman"/>
-          <w:sz w:val="28"/>
-        </w:rPr>
-        <w:t>риміщення</w:t>
-      </w:r>
-      <w:r>
-        <w:rPr>
-          <w:rFonts w:ascii="Times New Roman" w:hAnsi="Times New Roman" w:cs="Times New Roman"/>
-          <w:sz w:val="28"/>
-        </w:rPr>
-        <w:t xml:space="preserve"> цілком</w:t>
-      </w:r>
-      <w:r>
-        <w:rPr>
-          <w:rFonts w:ascii="Times New Roman" w:hAnsi="Times New Roman" w:cs="Times New Roman"/>
-          <w:sz w:val="28"/>
-        </w:rPr>
-        <w:t xml:space="preserve"> відповідає цим нормам.</w:t>
       </w:r>
     </w:p>
     <w:p>
@@ -2896,12 +2804,13 @@
           <w:color w:val="auto"/>
           <w:sz w:val="28"/>
         </w:rPr>
-        <w:t>Електробезпека</w:t>
+        <w:lastRenderedPageBreak/>
+        <w:t>Виробничий шум</w:t>
       </w:r>
     </w:p>
     <w:p>
       <w:pPr>
-        <w:spacing w:after="0" w:line="360" w:lineRule="auto"/>
+        <w:spacing w:line="360" w:lineRule="auto"/>
         <w:ind w:firstLine="709"/>
         <w:jc w:val="both"/>
         <w:rPr>
@@ -2914,14 +2823,28 @@
           <w:rFonts w:ascii="Times New Roman" w:hAnsi="Times New Roman" w:cs="Times New Roman"/>
           <w:sz w:val="28"/>
         </w:rPr>
-        <w:t>Приміщення, що описується у даному розділі</w:t>
-      </w:r>
-      <w:r>
-        <w:rPr>
-          <w:rFonts w:ascii="Times New Roman" w:hAnsi="Times New Roman" w:cs="Times New Roman"/>
-          <w:sz w:val="28"/>
-        </w:rPr>
-        <w:t>,</w:t>
+        <w:t>Основним джерелом шуму у приміщенні є кондиціонер</w:t>
+      </w:r>
+      <w:r>
+        <w:rPr>
+          <w:rFonts w:ascii="Times New Roman" w:hAnsi="Times New Roman" w:cs="Times New Roman"/>
+          <w:sz w:val="28"/>
+        </w:rPr>
+        <w:t xml:space="preserve"> та комп’ютер</w:t>
+      </w:r>
+      <w:r>
+        <w:rPr>
+          <w:rFonts w:ascii="Times New Roman" w:hAnsi="Times New Roman" w:cs="Times New Roman"/>
+          <w:sz w:val="28"/>
+        </w:rPr>
+        <w:t>и</w:t>
+      </w:r>
+      <w:r>
+        <w:rPr>
+          <w:rFonts w:ascii="Times New Roman" w:hAnsi="Times New Roman" w:cs="Times New Roman"/>
+          <w:sz w:val="28"/>
+        </w:rPr>
+        <w:t>.</w:t>
       </w:r>
       <w:r>
         <w:rPr>
@@ -2935,158 +2858,220 @@
           <w:rFonts w:ascii="Times New Roman" w:hAnsi="Times New Roman" w:cs="Times New Roman"/>
           <w:sz w:val="28"/>
         </w:rPr>
-        <w:t>за ступенем небезпеки ураження людини електричним струмом відноситься до категорії приміщень без підвищеної небезпеки, оскільки відсутні такі умови як підвищена вологість, наявність струмопровідного пилу, струмопровідна підлога, висока температура повітря (+35 С</w:t>
-      </w:r>
-      <w:r>
-        <w:rPr>
-          <w:rFonts w:ascii="Calibri" w:hAnsi="Calibri" w:cs="Calibri"/>
-          <w:sz w:val="28"/>
-        </w:rPr>
-        <w:t>°</w:t>
-      </w:r>
-      <w:r>
-        <w:rPr>
-          <w:rFonts w:ascii="Times New Roman" w:hAnsi="Times New Roman" w:cs="Times New Roman"/>
-          <w:sz w:val="28"/>
-        </w:rPr>
-        <w:t>).</w:t>
-      </w:r>
-    </w:p>
-    <w:p>
-      <w:pPr>
-        <w:spacing w:after="0" w:line="360" w:lineRule="auto"/>
-        <w:ind w:firstLine="709"/>
-        <w:jc w:val="both"/>
-        <w:rPr>
-          <w:rFonts w:ascii="Times New Roman" w:hAnsi="Times New Roman" w:cs="Times New Roman"/>
-          <w:sz w:val="28"/>
-        </w:rPr>
-      </w:pPr>
-      <w:r>
-        <w:rPr>
-          <w:rFonts w:ascii="Times New Roman" w:hAnsi="Times New Roman" w:cs="Times New Roman"/>
-          <w:sz w:val="28"/>
-        </w:rPr>
-        <w:t xml:space="preserve">У заданому приміщенні електромережа для живлення ЕОМ з ВДТ виконана як окрема групова трипровідна </w:t>
-      </w:r>
-      <w:r>
-        <w:rPr>
-          <w:rFonts w:ascii="Times New Roman" w:hAnsi="Times New Roman" w:cs="Times New Roman"/>
-          <w:sz w:val="28"/>
-        </w:rPr>
-        <w:t>мережа шляхом прокладання фазового, нульового робочого та нульового захисного провідників. Нульовий захисний  провідник використовується для заземлення (занулення) електроприймачів.</w:t>
-      </w:r>
-      <w:r>
-        <w:rPr>
-          <w:rFonts w:ascii="Times New Roman" w:hAnsi="Times New Roman" w:cs="Times New Roman"/>
-          <w:sz w:val="28"/>
-        </w:rPr>
-        <w:t xml:space="preserve"> Усі  провідники відповідають</w:t>
-      </w:r>
-      <w:r>
-        <w:rPr>
-          <w:rFonts w:ascii="Times New Roman" w:hAnsi="Times New Roman" w:cs="Times New Roman"/>
-          <w:sz w:val="28"/>
-        </w:rPr>
-        <w:t xml:space="preserve"> номінальним параметрам мережі та навантаження, умовам навколишнього середовища, умовам розподілу провідників, температурному режиму та типам апаратури захисту, вимогам </w:t>
-      </w:r>
-      <w:r>
-        <w:rPr>
-          <w:rFonts w:ascii="Times New Roman" w:hAnsi="Times New Roman" w:cs="Times New Roman"/>
-          <w:sz w:val="28"/>
+        <w:t>Р</w:t>
+      </w:r>
+      <w:r>
+        <w:rPr>
+          <w:rFonts w:ascii="Times New Roman" w:hAnsi="Times New Roman" w:cs="Times New Roman"/>
+          <w:sz w:val="28"/>
+        </w:rPr>
+        <w:t>івень шуму</w:t>
+      </w:r>
+      <w:r>
+        <w:rPr>
+          <w:rFonts w:ascii="Times New Roman" w:hAnsi="Times New Roman" w:cs="Times New Roman"/>
+          <w:sz w:val="28"/>
+        </w:rPr>
+        <w:t xml:space="preserve"> кондиціонеру </w:t>
+      </w:r>
+      <w:r>
+        <w:rPr>
+          <w:rFonts w:ascii="Times New Roman" w:hAnsi="Times New Roman" w:cs="Times New Roman"/>
+          <w:sz w:val="28"/>
+        </w:rPr>
+        <w:t>лежить у діапазоні 26-36</w:t>
+      </w:r>
+      <w:r>
+        <w:rPr>
+          <w:rFonts w:ascii="Times New Roman" w:hAnsi="Times New Roman" w:cs="Times New Roman"/>
+          <w:sz w:val="28"/>
+        </w:rPr>
+        <w:t xml:space="preserve"> </w:t>
+      </w:r>
+      <w:proofErr w:type="spellStart"/>
+      <w:r>
+        <w:rPr>
+          <w:rFonts w:ascii="Times New Roman" w:hAnsi="Times New Roman" w:cs="Times New Roman"/>
+          <w:sz w:val="28"/>
+        </w:rPr>
+        <w:t>дБА</w:t>
+      </w:r>
+      <w:proofErr w:type="spellEnd"/>
+      <w:r>
+        <w:rPr>
+          <w:rFonts w:ascii="Times New Roman" w:hAnsi="Times New Roman" w:cs="Times New Roman"/>
+          <w:sz w:val="28"/>
+        </w:rPr>
+        <w:t>, комп’ютера – 35</w:t>
+      </w:r>
+      <w:r>
+        <w:rPr>
+          <w:rFonts w:ascii="Times New Roman" w:hAnsi="Times New Roman" w:cs="Times New Roman"/>
+          <w:sz w:val="28"/>
+        </w:rPr>
+        <w:noBreakHyphen/>
+        <w:t>40 </w:t>
+      </w:r>
+      <w:proofErr w:type="spellStart"/>
+      <w:r>
+        <w:rPr>
+          <w:rFonts w:ascii="Times New Roman" w:hAnsi="Times New Roman" w:cs="Times New Roman"/>
+          <w:sz w:val="28"/>
+        </w:rPr>
+        <w:t>дБА</w:t>
+      </w:r>
+      <w:proofErr w:type="spellEnd"/>
+      <w:r>
+        <w:rPr>
+          <w:rFonts w:ascii="Times New Roman" w:hAnsi="Times New Roman" w:cs="Times New Roman"/>
+          <w:sz w:val="28"/>
+        </w:rPr>
+        <w:t xml:space="preserve">. </w:t>
+      </w:r>
+      <w:r>
+        <w:rPr>
+          <w:rFonts w:ascii="Times New Roman" w:hAnsi="Times New Roman" w:cs="Times New Roman"/>
+          <w:sz w:val="28"/>
+        </w:rPr>
+        <w:t>Сумарний рівень шуму від кондиціонера та комп’ютерів</w:t>
+      </w:r>
+      <w:r>
+        <w:rPr>
+          <w:rFonts w:ascii="Times New Roman" w:hAnsi="Times New Roman" w:cs="Times New Roman"/>
+          <w:sz w:val="28"/>
+        </w:rPr>
+        <w:t xml:space="preserve"> </w:t>
+      </w:r>
+      <w:r>
+        <w:rPr>
+          <w:rFonts w:ascii="Times New Roman" w:hAnsi="Times New Roman" w:cs="Times New Roman"/>
+          <w:sz w:val="28"/>
+        </w:rPr>
+        <w:t xml:space="preserve">дорівнює 38-43 </w:t>
+      </w:r>
+      <w:proofErr w:type="spellStart"/>
+      <w:r>
+        <w:rPr>
+          <w:rFonts w:ascii="Times New Roman" w:hAnsi="Times New Roman" w:cs="Times New Roman"/>
+          <w:sz w:val="28"/>
+        </w:rPr>
+        <w:t>дБА</w:t>
+      </w:r>
+      <w:proofErr w:type="spellEnd"/>
+      <w:r>
+        <w:rPr>
+          <w:rFonts w:ascii="Times New Roman" w:hAnsi="Times New Roman" w:cs="Times New Roman"/>
+          <w:sz w:val="28"/>
+        </w:rPr>
+        <w:t xml:space="preserve">. </w:t>
+      </w:r>
+      <w:r>
+        <w:rPr>
+          <w:rFonts w:ascii="Times New Roman" w:hAnsi="Times New Roman" w:cs="Times New Roman"/>
+          <w:sz w:val="28"/>
+        </w:rPr>
+        <w:t>Згідно</w:t>
+      </w:r>
+      <w:r>
+        <w:rPr>
+          <w:rFonts w:ascii="Times New Roman" w:hAnsi="Times New Roman" w:cs="Times New Roman"/>
+          <w:sz w:val="28"/>
+        </w:rPr>
+        <w:t xml:space="preserve"> обов’язкового для виконання</w:t>
+      </w:r>
+      <w:r>
+        <w:rPr>
+          <w:rFonts w:ascii="Times New Roman" w:hAnsi="Times New Roman" w:cs="Times New Roman"/>
+          <w:sz w:val="28"/>
+        </w:rPr>
+        <w:t xml:space="preserve"> додатку 1 </w:t>
+      </w:r>
+      <w:proofErr w:type="spellStart"/>
+      <w:r>
+        <w:rPr>
+          <w:rFonts w:ascii="Times New Roman" w:hAnsi="Times New Roman" w:cs="Times New Roman"/>
+          <w:bCs/>
+          <w:sz w:val="28"/>
+          <w:szCs w:val="28"/>
           <w:highlight w:val="green"/>
         </w:rPr>
-        <w:t>НПАОП 40.1-1.01-97</w:t>
-      </w:r>
-      <w:r>
-        <w:rPr>
-          <w:rFonts w:ascii="Times New Roman" w:hAnsi="Times New Roman" w:cs="Times New Roman"/>
-          <w:sz w:val="28"/>
-        </w:rPr>
-        <w:t>.</w:t>
-      </w:r>
-    </w:p>
-    <w:p>
-      <w:pPr>
-        <w:spacing w:after="0" w:line="360" w:lineRule="auto"/>
-        <w:ind w:firstLine="709"/>
-        <w:jc w:val="both"/>
-        <w:rPr>
-          <w:rFonts w:ascii="Times New Roman" w:hAnsi="Times New Roman" w:cs="Times New Roman"/>
-          <w:sz w:val="28"/>
-        </w:rPr>
-      </w:pPr>
-      <w:r>
-        <w:rPr>
-          <w:rFonts w:ascii="Times New Roman" w:hAnsi="Times New Roman" w:cs="Times New Roman"/>
-          <w:sz w:val="28"/>
-        </w:rPr>
-        <w:t>Електромережа штепсельних розеток виконана за магістральною схемою по 5 розеток у одному колі і прокладена</w:t>
-      </w:r>
-      <w:r>
-        <w:rPr>
-          <w:rFonts w:ascii="Times New Roman" w:hAnsi="Times New Roman" w:cs="Times New Roman"/>
-          <w:sz w:val="28"/>
-        </w:rPr>
-        <w:t xml:space="preserve"> по п</w:t>
-      </w:r>
-      <w:r>
-        <w:rPr>
-          <w:rFonts w:ascii="Times New Roman" w:hAnsi="Times New Roman" w:cs="Times New Roman"/>
-          <w:sz w:val="28"/>
-        </w:rPr>
-        <w:t xml:space="preserve">ідлозі </w:t>
-      </w:r>
-      <w:r>
-        <w:rPr>
-          <w:rFonts w:ascii="Times New Roman" w:hAnsi="Times New Roman" w:cs="Times New Roman"/>
-          <w:sz w:val="28"/>
-        </w:rPr>
-        <w:t>попід стінами.</w:t>
-      </w:r>
-      <w:r>
-        <w:rPr>
-          <w:rFonts w:ascii="Times New Roman" w:hAnsi="Times New Roman" w:cs="Times New Roman"/>
-          <w:sz w:val="28"/>
-        </w:rPr>
-        <w:t xml:space="preserve"> </w:t>
-      </w:r>
-      <w:r>
-        <w:rPr>
-          <w:rFonts w:ascii="Times New Roman" w:hAnsi="Times New Roman" w:cs="Times New Roman"/>
-          <w:sz w:val="28"/>
-        </w:rPr>
-        <w:t xml:space="preserve">Згідно </w:t>
-      </w:r>
-      <w:r>
-        <w:rPr>
-          <w:rFonts w:ascii="Times New Roman" w:hAnsi="Times New Roman" w:cs="Times New Roman"/>
-          <w:sz w:val="28"/>
+        <w:t>ДСанПіН</w:t>
+      </w:r>
+      <w:proofErr w:type="spellEnd"/>
+      <w:r>
+        <w:rPr>
+          <w:rFonts w:ascii="Times New Roman" w:hAnsi="Times New Roman" w:cs="Times New Roman"/>
+          <w:bCs/>
+          <w:sz w:val="28"/>
+          <w:szCs w:val="28"/>
           <w:highlight w:val="green"/>
         </w:rPr>
-        <w:t>НПАОП 0.00-1.28-10</w:t>
-      </w:r>
-      <w:r>
-        <w:rPr>
-          <w:rFonts w:ascii="Times New Roman" w:hAnsi="Times New Roman" w:cs="Times New Roman"/>
-          <w:sz w:val="28"/>
-        </w:rPr>
-        <w:t xml:space="preserve"> при розміщенні у приміщенні до 5 ЕОМ з ВДТ дозволяється прокладати трипровідниковий захищений провід у оболонці з негорючого чи важкогорючого матеріалу по периметру приміщення без металевих труб та гнучких металевих рукавів. </w:t>
-      </w:r>
-      <w:r>
-        <w:rPr>
-          <w:rFonts w:ascii="Times New Roman" w:hAnsi="Times New Roman" w:cs="Times New Roman"/>
-          <w:sz w:val="28"/>
-        </w:rPr>
-        <w:t xml:space="preserve">Усе обладнання підключається </w:t>
-      </w:r>
-      <w:r>
-        <w:rPr>
-          <w:rFonts w:ascii="Times New Roman" w:hAnsi="Times New Roman" w:cs="Times New Roman"/>
-          <w:sz w:val="28"/>
-        </w:rPr>
-        <w:lastRenderedPageBreak/>
-        <w:t>до мережі тільки за допомогою справних штепсельних з’єднань і електророзеток.</w:t>
+        <w:t xml:space="preserve"> 3.3.2-007-98</w:t>
+      </w:r>
+      <w:r>
+        <w:rPr>
+          <w:rFonts w:ascii="Times New Roman" w:hAnsi="Times New Roman" w:cs="Times New Roman"/>
+          <w:sz w:val="28"/>
+        </w:rPr>
+        <w:t xml:space="preserve"> рівень шуму у приміщенні, у якому </w:t>
+      </w:r>
+      <w:r>
+        <w:rPr>
+          <w:rFonts w:ascii="Times New Roman" w:hAnsi="Times New Roman" w:cs="Times New Roman"/>
+          <w:sz w:val="28"/>
+        </w:rPr>
+        <w:t>знаходиться робоче місце програміста</w:t>
+      </w:r>
+      <w:r>
+        <w:rPr>
+          <w:rFonts w:ascii="Times New Roman" w:hAnsi="Times New Roman" w:cs="Times New Roman"/>
+          <w:sz w:val="28"/>
+        </w:rPr>
+        <w:t xml:space="preserve">, має бути не вищий за 50 </w:t>
+      </w:r>
+      <w:proofErr w:type="spellStart"/>
+      <w:r>
+        <w:rPr>
+          <w:rFonts w:ascii="Times New Roman" w:hAnsi="Times New Roman" w:cs="Times New Roman"/>
+          <w:sz w:val="28"/>
+        </w:rPr>
+        <w:t>дБА</w:t>
+      </w:r>
+      <w:proofErr w:type="spellEnd"/>
+      <w:r>
+        <w:rPr>
+          <w:rFonts w:ascii="Times New Roman" w:hAnsi="Times New Roman" w:cs="Times New Roman"/>
+          <w:sz w:val="28"/>
+        </w:rPr>
+        <w:t xml:space="preserve">. </w:t>
+      </w:r>
+      <w:r>
+        <w:rPr>
+          <w:rFonts w:ascii="Times New Roman" w:hAnsi="Times New Roman" w:cs="Times New Roman"/>
+          <w:sz w:val="28"/>
+        </w:rPr>
+        <w:t>П</w:t>
+      </w:r>
+      <w:r>
+        <w:rPr>
+          <w:rFonts w:ascii="Times New Roman" w:hAnsi="Times New Roman" w:cs="Times New Roman"/>
+          <w:sz w:val="28"/>
+        </w:rPr>
+        <w:t>риміщення</w:t>
+      </w:r>
+      <w:r>
+        <w:rPr>
+          <w:rFonts w:ascii="Times New Roman" w:hAnsi="Times New Roman" w:cs="Times New Roman"/>
+          <w:sz w:val="28"/>
+        </w:rPr>
+        <w:t xml:space="preserve"> цілком</w:t>
+      </w:r>
+      <w:r>
+        <w:rPr>
+          <w:rFonts w:ascii="Times New Roman" w:hAnsi="Times New Roman" w:cs="Times New Roman"/>
+          <w:sz w:val="28"/>
+        </w:rPr>
+        <w:t xml:space="preserve"> відповідає цим нормам.</w:t>
       </w:r>
     </w:p>
     <w:p>
@@ -3111,511 +3096,261 @@
           <w:color w:val="auto"/>
           <w:sz w:val="28"/>
         </w:rPr>
-        <w:t>Пожежна безпека</w:t>
+        <w:t>Електробезпека</w:t>
       </w:r>
     </w:p>
     <w:p>
       <w:pPr>
         <w:spacing w:after="0" w:line="360" w:lineRule="auto"/>
-        <w:ind w:firstLine="708"/>
+        <w:ind w:firstLine="709"/>
         <w:jc w:val="both"/>
         <w:rPr>
-          <w:rFonts w:ascii="Times New Roman" w:hAnsi="Times New Roman"/>
-          <w:bCs/>
-          <w:sz w:val="28"/>
-          <w:szCs w:val="28"/>
-        </w:rPr>
-      </w:pPr>
-      <w:r>
-        <w:rPr>
-          <w:rFonts w:ascii="Times New Roman" w:hAnsi="Times New Roman"/>
-          <w:sz w:val="28"/>
-          <w:szCs w:val="28"/>
-        </w:rPr>
-        <w:t>Згідно</w:t>
-      </w:r>
-      <w:r>
-        <w:rPr>
-          <w:rFonts w:ascii="Times New Roman" w:hAnsi="Times New Roman"/>
-          <w:sz w:val="28"/>
-          <w:szCs w:val="28"/>
+          <w:rFonts w:ascii="Times New Roman" w:hAnsi="Times New Roman" w:cs="Times New Roman"/>
+          <w:sz w:val="28"/>
+        </w:rPr>
+      </w:pPr>
+      <w:r>
+        <w:rPr>
+          <w:rFonts w:ascii="Times New Roman" w:hAnsi="Times New Roman" w:cs="Times New Roman"/>
+          <w:sz w:val="28"/>
+        </w:rPr>
+        <w:t>Приміщення, що описується у даному розділі</w:t>
+      </w:r>
+      <w:r>
+        <w:rPr>
+          <w:rFonts w:ascii="Times New Roman" w:hAnsi="Times New Roman" w:cs="Times New Roman"/>
+          <w:sz w:val="28"/>
+        </w:rPr>
+        <w:t>,</w:t>
+      </w:r>
+      <w:r>
+        <w:rPr>
+          <w:rFonts w:ascii="Times New Roman" w:hAnsi="Times New Roman" w:cs="Times New Roman"/>
+          <w:sz w:val="28"/>
         </w:rPr>
         <w:t xml:space="preserve"> </w:t>
       </w:r>
       <w:r>
         <w:rPr>
-          <w:rFonts w:ascii="Times New Roman" w:hAnsi="Times New Roman"/>
-          <w:bCs/>
-          <w:sz w:val="28"/>
-          <w:szCs w:val="28"/>
-          <w:highlight w:val="green"/>
-        </w:rPr>
-        <w:t>НАПБ Б.03.002-2007</w:t>
-      </w:r>
-      <w:r>
-        <w:rPr>
-          <w:rFonts w:ascii="Times New Roman" w:hAnsi="Times New Roman"/>
-          <w:b/>
-          <w:bCs/>
-          <w:sz w:val="28"/>
-          <w:szCs w:val="28"/>
-        </w:rPr>
-        <w:t xml:space="preserve"> </w:t>
-      </w:r>
-      <w:r>
-        <w:rPr>
-          <w:rFonts w:ascii="Times New Roman" w:hAnsi="Times New Roman"/>
-          <w:sz w:val="28"/>
-          <w:szCs w:val="28"/>
-        </w:rPr>
-        <w:t>дане приміщення</w:t>
-      </w:r>
-      <w:r>
-        <w:rPr>
-          <w:rFonts w:ascii="Times New Roman" w:hAnsi="Times New Roman"/>
-          <w:sz w:val="28"/>
-          <w:szCs w:val="28"/>
-        </w:rPr>
-        <w:t xml:space="preserve"> за вибухопожежною та пожежною небезпекою </w:t>
-      </w:r>
-      <w:r>
-        <w:rPr>
-          <w:rFonts w:ascii="Times New Roman" w:hAnsi="Times New Roman"/>
-          <w:sz w:val="28"/>
-          <w:szCs w:val="28"/>
-        </w:rPr>
-        <w:t xml:space="preserve"> відноситься до </w:t>
-      </w:r>
-      <w:r>
-        <w:rPr>
-          <w:rFonts w:ascii="Times New Roman" w:hAnsi="Times New Roman"/>
-          <w:bCs/>
-          <w:sz w:val="28"/>
-          <w:szCs w:val="28"/>
-        </w:rPr>
-        <w:t>к</w:t>
-      </w:r>
-      <w:r>
-        <w:rPr>
-          <w:rFonts w:ascii="Times New Roman" w:hAnsi="Times New Roman"/>
-          <w:bCs/>
-          <w:sz w:val="28"/>
-          <w:szCs w:val="28"/>
-        </w:rPr>
-        <w:t>атегорії В</w:t>
-      </w:r>
-      <w:r>
-        <w:rPr>
-          <w:rFonts w:ascii="Times New Roman" w:hAnsi="Times New Roman"/>
-          <w:bCs/>
-          <w:sz w:val="28"/>
-          <w:szCs w:val="28"/>
-        </w:rPr>
-        <w:t>, тобто не є вибухонебезпечною, а лише пожежонебезпечною</w:t>
-      </w:r>
-      <w:r>
-        <w:rPr>
-          <w:rFonts w:ascii="Times New Roman" w:hAnsi="Times New Roman"/>
-          <w:bCs/>
-          <w:sz w:val="28"/>
-          <w:szCs w:val="28"/>
-        </w:rPr>
-        <w:t xml:space="preserve">. Увесь простір у приміщенні відповідно до </w:t>
-      </w:r>
-      <w:r>
-        <w:rPr>
-          <w:rFonts w:ascii="Times New Roman" w:hAnsi="Times New Roman"/>
-          <w:bCs/>
-          <w:sz w:val="28"/>
-          <w:szCs w:val="28"/>
-          <w:highlight w:val="green"/>
-        </w:rPr>
-        <w:t>ДНАОП 0.00-1.32-01</w:t>
-      </w:r>
-      <w:r>
-        <w:rPr>
-          <w:rFonts w:ascii="Times New Roman" w:hAnsi="Times New Roman"/>
-          <w:bCs/>
-          <w:sz w:val="28"/>
-          <w:szCs w:val="28"/>
-        </w:rPr>
-        <w:t xml:space="preserve"> відноситься до пожежонебезпечної зони класу П-ІІа – простір у приміщенні, у якому знаходяться горючі речовини та матеріали.</w:t>
-      </w:r>
-      <w:r>
-        <w:rPr>
-          <w:rFonts w:ascii="Times New Roman" w:hAnsi="Times New Roman"/>
-          <w:bCs/>
-          <w:sz w:val="28"/>
-          <w:szCs w:val="28"/>
-        </w:rPr>
-        <w:t xml:space="preserve"> </w:t>
-      </w:r>
-      <w:r>
-        <w:rPr>
-          <w:rFonts w:ascii="Times New Roman" w:hAnsi="Times New Roman"/>
-          <w:bCs/>
-          <w:sz w:val="28"/>
-          <w:szCs w:val="28"/>
-        </w:rPr>
-        <w:t>У заданому приміщенні можливе виникнення пожеж класу А (горіння рідких речовин) та класу Е (горіння електрообладнання).</w:t>
+          <w:rFonts w:ascii="Times New Roman" w:hAnsi="Times New Roman" w:cs="Times New Roman"/>
+          <w:sz w:val="28"/>
+        </w:rPr>
+        <w:t>за ступенем небезпеки ураження людини електричним струмом відноситься до категорії приміщень без підвищеної небезпеки, оскільки відсутні такі умови як підвищена вологість, наявність струмопровідного пилу, струмопровідна підлога, висока температура повітря (+35 С</w:t>
+      </w:r>
+      <w:r>
+        <w:rPr>
+          <w:rFonts w:ascii="Calibri" w:hAnsi="Calibri" w:cs="Calibri"/>
+          <w:sz w:val="28"/>
+        </w:rPr>
+        <w:t>°</w:t>
+      </w:r>
+      <w:r>
+        <w:rPr>
+          <w:rFonts w:ascii="Times New Roman" w:hAnsi="Times New Roman" w:cs="Times New Roman"/>
+          <w:sz w:val="28"/>
+        </w:rPr>
+        <w:t>).</w:t>
       </w:r>
     </w:p>
     <w:p>
       <w:pPr>
         <w:spacing w:after="0" w:line="360" w:lineRule="auto"/>
-        <w:ind w:firstLine="708"/>
+        <w:ind w:firstLine="709"/>
         <w:jc w:val="both"/>
         <w:rPr>
-          <w:rFonts w:ascii="Times New Roman" w:hAnsi="Times New Roman"/>
-          <w:bCs/>
-          <w:sz w:val="28"/>
-          <w:szCs w:val="28"/>
-        </w:rPr>
-      </w:pPr>
-      <w:r>
-        <w:rPr>
-          <w:rFonts w:ascii="Times New Roman" w:hAnsi="Times New Roman"/>
-          <w:bCs/>
-          <w:sz w:val="28"/>
-          <w:szCs w:val="28"/>
-        </w:rPr>
-        <w:t>У приміщенні знаходиться 3 порошкових вогнегасники</w:t>
-      </w:r>
-      <w:r>
-        <w:rPr>
-          <w:rFonts w:ascii="Times New Roman" w:hAnsi="Times New Roman"/>
-          <w:bCs/>
-          <w:sz w:val="28"/>
-          <w:szCs w:val="28"/>
-        </w:rPr>
-        <w:t>, які придатні до гасіння пожеж класу А та Е,</w:t>
-      </w:r>
-      <w:r>
-        <w:rPr>
-          <w:rFonts w:ascii="Times New Roman" w:hAnsi="Times New Roman"/>
-          <w:bCs/>
-          <w:sz w:val="28"/>
-          <w:szCs w:val="28"/>
-        </w:rPr>
-        <w:t xml:space="preserve"> із зарядом вогнегасної речовини 5 кг. Згідно </w:t>
-      </w:r>
-      <w:r>
-        <w:rPr>
-          <w:rFonts w:ascii="Times New Roman" w:hAnsi="Times New Roman"/>
-          <w:bCs/>
-          <w:sz w:val="28"/>
-          <w:szCs w:val="28"/>
+          <w:rFonts w:ascii="Times New Roman" w:hAnsi="Times New Roman" w:cs="Times New Roman"/>
+          <w:sz w:val="28"/>
+        </w:rPr>
+      </w:pPr>
+      <w:r>
+        <w:rPr>
+          <w:rFonts w:ascii="Times New Roman" w:hAnsi="Times New Roman" w:cs="Times New Roman"/>
+          <w:sz w:val="28"/>
+        </w:rPr>
+        <w:t xml:space="preserve">У заданому приміщенні електромережа для живлення ЕОМ з ВДТ виконана як окрема групова </w:t>
+      </w:r>
+      <w:proofErr w:type="spellStart"/>
+      <w:r>
+        <w:rPr>
+          <w:rFonts w:ascii="Times New Roman" w:hAnsi="Times New Roman" w:cs="Times New Roman"/>
+          <w:sz w:val="28"/>
+        </w:rPr>
+        <w:t>трипровідна</w:t>
+      </w:r>
+      <w:proofErr w:type="spellEnd"/>
+      <w:r>
+        <w:rPr>
+          <w:rFonts w:ascii="Times New Roman" w:hAnsi="Times New Roman" w:cs="Times New Roman"/>
+          <w:sz w:val="28"/>
+        </w:rPr>
+        <w:t xml:space="preserve"> </w:t>
+      </w:r>
+      <w:r>
+        <w:rPr>
+          <w:rFonts w:ascii="Times New Roman" w:hAnsi="Times New Roman" w:cs="Times New Roman"/>
+          <w:sz w:val="28"/>
+        </w:rPr>
+        <w:t xml:space="preserve">мережа шляхом прокладання фазового, нульового робочого та нульового захисного провідників. Нульовий захисний  провідник використовується для заземлення (занулення) </w:t>
+      </w:r>
+      <w:proofErr w:type="spellStart"/>
+      <w:r>
+        <w:rPr>
+          <w:rFonts w:ascii="Times New Roman" w:hAnsi="Times New Roman" w:cs="Times New Roman"/>
+          <w:sz w:val="28"/>
+        </w:rPr>
+        <w:t>електроприймачів</w:t>
+      </w:r>
+      <w:proofErr w:type="spellEnd"/>
+      <w:r>
+        <w:rPr>
+          <w:rFonts w:ascii="Times New Roman" w:hAnsi="Times New Roman" w:cs="Times New Roman"/>
+          <w:sz w:val="28"/>
+        </w:rPr>
+        <w:t>.</w:t>
+      </w:r>
+      <w:r>
+        <w:rPr>
+          <w:rFonts w:ascii="Times New Roman" w:hAnsi="Times New Roman" w:cs="Times New Roman"/>
+          <w:sz w:val="28"/>
+        </w:rPr>
+        <w:t xml:space="preserve"> Усі  провідники відповідають</w:t>
+      </w:r>
+      <w:r>
+        <w:rPr>
+          <w:rFonts w:ascii="Times New Roman" w:hAnsi="Times New Roman" w:cs="Times New Roman"/>
+          <w:sz w:val="28"/>
+        </w:rPr>
+        <w:t xml:space="preserve"> номінальним параметрам мережі та навантаження, умовам навколишнього середовища, умовам розподілу провідників, температурному режиму та типам апаратури захисту, вимогам </w:t>
+      </w:r>
+      <w:r>
+        <w:rPr>
+          <w:rFonts w:ascii="Times New Roman" w:hAnsi="Times New Roman" w:cs="Times New Roman"/>
+          <w:sz w:val="28"/>
           <w:highlight w:val="green"/>
         </w:rPr>
-        <w:t>НАПБ Б.03.001-2004</w:t>
-      </w:r>
-      <w:r>
-        <w:rPr>
-          <w:rFonts w:ascii="Times New Roman" w:hAnsi="Times New Roman"/>
-          <w:bCs/>
-          <w:sz w:val="28"/>
-          <w:szCs w:val="28"/>
-        </w:rPr>
-        <w:t xml:space="preserve"> у приміщеннях категорії В площею не більше 50 м</w:t>
-      </w:r>
-      <w:r>
-        <w:rPr>
-          <w:rFonts w:ascii="Times New Roman" w:hAnsi="Times New Roman"/>
-          <w:bCs/>
-          <w:sz w:val="28"/>
-          <w:szCs w:val="28"/>
-          <w:vertAlign w:val="superscript"/>
-        </w:rPr>
-        <w:t>2</w:t>
-      </w:r>
-      <w:r>
-        <w:rPr>
-          <w:rFonts w:ascii="Times New Roman" w:hAnsi="Times New Roman"/>
-          <w:bCs/>
-          <w:sz w:val="28"/>
-          <w:szCs w:val="28"/>
-        </w:rPr>
-        <w:t xml:space="preserve"> за можливості виникнення пожеж класу А та Е мінімальна кількість порошкових вогнегасників із зарядом вогнегасної речовини 5 кг дорівнює 2</w:t>
-      </w:r>
-      <w:r>
-        <w:rPr>
-          <w:rFonts w:ascii="Times New Roman" w:hAnsi="Times New Roman"/>
-          <w:bCs/>
-          <w:sz w:val="28"/>
-          <w:szCs w:val="28"/>
-        </w:rPr>
-        <w:t xml:space="preserve"> шт</w:t>
-      </w:r>
-      <w:r>
-        <w:rPr>
-          <w:rFonts w:ascii="Times New Roman" w:hAnsi="Times New Roman"/>
-          <w:bCs/>
-          <w:sz w:val="28"/>
-          <w:szCs w:val="28"/>
+        <w:t>НПАОП 40.1-1.01-97</w:t>
+      </w:r>
+      <w:r>
+        <w:rPr>
+          <w:rFonts w:ascii="Times New Roman" w:hAnsi="Times New Roman" w:cs="Times New Roman"/>
+          <w:sz w:val="28"/>
         </w:rPr>
         <w:t>.</w:t>
-      </w:r>
-      <w:r>
-        <w:rPr>
-          <w:rFonts w:ascii="Times New Roman" w:hAnsi="Times New Roman"/>
-          <w:bCs/>
-          <w:sz w:val="28"/>
-          <w:szCs w:val="28"/>
-        </w:rPr>
-        <w:t xml:space="preserve"> (тобто норми дотримані).</w:t>
       </w:r>
     </w:p>
     <w:p>
       <w:pPr>
         <w:spacing w:after="0" w:line="360" w:lineRule="auto"/>
-        <w:ind w:firstLine="708"/>
+        <w:ind w:firstLine="709"/>
         <w:jc w:val="both"/>
         <w:rPr>
-          <w:rFonts w:ascii="Times New Roman" w:hAnsi="Times New Roman"/>
-          <w:bCs/>
-          <w:sz w:val="28"/>
-          <w:szCs w:val="28"/>
-        </w:rPr>
-      </w:pPr>
-      <w:r>
-        <w:rPr>
-          <w:rFonts w:ascii="Times New Roman" w:hAnsi="Times New Roman"/>
-          <w:bCs/>
-          <w:sz w:val="28"/>
-          <w:szCs w:val="28"/>
-        </w:rPr>
-        <w:t xml:space="preserve">Приміщення, </w:t>
-      </w:r>
-      <w:r>
-        <w:rPr>
-          <w:rFonts w:ascii="Times New Roman" w:hAnsi="Times New Roman"/>
-          <w:bCs/>
-          <w:sz w:val="28"/>
-          <w:szCs w:val="28"/>
-        </w:rPr>
-        <w:t xml:space="preserve">де розміщені робочі місця операторів, </w:t>
-      </w:r>
-      <w:r>
-        <w:rPr>
-          <w:rFonts w:ascii="Times New Roman" w:hAnsi="Times New Roman"/>
-          <w:bCs/>
-          <w:sz w:val="28"/>
-          <w:szCs w:val="28"/>
-        </w:rPr>
-        <w:t xml:space="preserve">мають бути </w:t>
-      </w:r>
-      <w:r>
-        <w:rPr>
-          <w:rFonts w:ascii="Times New Roman" w:hAnsi="Times New Roman"/>
-          <w:bCs/>
-          <w:sz w:val="28"/>
-          <w:szCs w:val="28"/>
-        </w:rPr>
-        <w:t xml:space="preserve">оснащені системою </w:t>
-      </w:r>
-      <w:r>
-        <w:rPr>
-          <w:rFonts w:ascii="Times New Roman" w:hAnsi="Times New Roman"/>
-          <w:bCs/>
-          <w:sz w:val="28"/>
-          <w:szCs w:val="28"/>
-        </w:rPr>
-        <w:t xml:space="preserve">автоматичної пожежної </w:t>
-      </w:r>
-      <w:r>
-        <w:rPr>
-          <w:rFonts w:ascii="Times New Roman" w:hAnsi="Times New Roman"/>
-          <w:bCs/>
-          <w:sz w:val="28"/>
-          <w:szCs w:val="28"/>
-        </w:rPr>
-        <w:t>сигналізації</w:t>
-      </w:r>
-      <w:r>
-        <w:rPr>
-          <w:rFonts w:ascii="Times New Roman" w:hAnsi="Times New Roman"/>
-          <w:bCs/>
-          <w:sz w:val="28"/>
-          <w:szCs w:val="28"/>
-        </w:rPr>
-        <w:t xml:space="preserve">. </w:t>
-      </w:r>
-      <w:r>
-        <w:rPr>
-          <w:rFonts w:ascii="Times New Roman" w:hAnsi="Times New Roman"/>
-          <w:bCs/>
-          <w:sz w:val="28"/>
-          <w:szCs w:val="28"/>
-        </w:rPr>
-        <w:t>У даному приміщенні димові сповісники</w:t>
-      </w:r>
-      <w:r>
-        <w:rPr>
-          <w:rFonts w:ascii="Times New Roman" w:hAnsi="Times New Roman"/>
-          <w:bCs/>
-          <w:sz w:val="28"/>
-          <w:szCs w:val="28"/>
-        </w:rPr>
-        <w:t xml:space="preserve"> ДИ-1 у кількості </w:t>
-      </w:r>
-      <w:r>
-        <w:rPr>
-          <w:rFonts w:ascii="Times New Roman" w:hAnsi="Times New Roman"/>
-          <w:bCs/>
-          <w:sz w:val="28"/>
-          <w:szCs w:val="28"/>
-          <w:lang w:val="en-US"/>
-        </w:rPr>
-        <w:t>2</w:t>
-      </w:r>
-      <w:r>
-        <w:rPr>
-          <w:rFonts w:ascii="Times New Roman" w:hAnsi="Times New Roman"/>
-          <w:bCs/>
-          <w:sz w:val="28"/>
-          <w:szCs w:val="28"/>
-        </w:rPr>
-        <w:t xml:space="preserve"> шт.</w:t>
-      </w:r>
-      <w:r>
-        <w:rPr>
-          <w:rFonts w:ascii="Times New Roman" w:hAnsi="Times New Roman"/>
-          <w:bCs/>
-          <w:sz w:val="28"/>
-          <w:szCs w:val="28"/>
-        </w:rPr>
-        <w:t xml:space="preserve"> розташовані за схемою</w:t>
-      </w:r>
-      <w:r>
-        <w:rPr>
-          <w:rFonts w:ascii="Times New Roman" w:hAnsi="Times New Roman"/>
-          <w:bCs/>
-          <w:sz w:val="28"/>
-          <w:szCs w:val="28"/>
+          <w:rFonts w:ascii="Times New Roman" w:hAnsi="Times New Roman" w:cs="Times New Roman"/>
+          <w:sz w:val="28"/>
+        </w:rPr>
+      </w:pPr>
+      <w:r>
+        <w:rPr>
+          <w:rFonts w:ascii="Times New Roman" w:hAnsi="Times New Roman" w:cs="Times New Roman"/>
+          <w:sz w:val="28"/>
+        </w:rPr>
+        <w:t>Електромережа штепсельних розеток виконана за магістральною схемою по 5 розеток у одному колі і прокладена</w:t>
+      </w:r>
+      <w:r>
+        <w:rPr>
+          <w:rFonts w:ascii="Times New Roman" w:hAnsi="Times New Roman" w:cs="Times New Roman"/>
+          <w:sz w:val="28"/>
+        </w:rPr>
+        <w:t xml:space="preserve"> по п</w:t>
+      </w:r>
+      <w:r>
+        <w:rPr>
+          <w:rFonts w:ascii="Times New Roman" w:hAnsi="Times New Roman" w:cs="Times New Roman"/>
+          <w:sz w:val="28"/>
+        </w:rPr>
+        <w:t xml:space="preserve">ідлозі </w:t>
+      </w:r>
+      <w:r>
+        <w:rPr>
+          <w:rFonts w:ascii="Times New Roman" w:hAnsi="Times New Roman" w:cs="Times New Roman"/>
+          <w:sz w:val="28"/>
+        </w:rPr>
+        <w:t>попід стінами.</w:t>
+      </w:r>
+      <w:r>
+        <w:rPr>
+          <w:rFonts w:ascii="Times New Roman" w:hAnsi="Times New Roman" w:cs="Times New Roman"/>
+          <w:sz w:val="28"/>
         </w:rPr>
         <w:t xml:space="preserve"> </w:t>
       </w:r>
       <w:r>
         <w:rPr>
-          <w:rFonts w:ascii="Times New Roman" w:hAnsi="Times New Roman"/>
-          <w:bCs/>
-          <w:sz w:val="28"/>
-          <w:szCs w:val="28"/>
-        </w:rPr>
-        <w:t>квадратного розміщення</w:t>
-      </w:r>
-      <w:r>
-        <w:rPr>
-          <w:rFonts w:ascii="Times New Roman" w:hAnsi="Times New Roman"/>
-          <w:bCs/>
-          <w:sz w:val="28"/>
-          <w:szCs w:val="28"/>
-        </w:rPr>
-        <w:t xml:space="preserve">. Відстань між сповісниками – </w:t>
-      </w:r>
-      <w:r>
-        <w:rPr>
-          <w:rFonts w:ascii="Times New Roman" w:hAnsi="Times New Roman"/>
-          <w:bCs/>
-          <w:sz w:val="28"/>
-          <w:szCs w:val="28"/>
-        </w:rPr>
-        <w:t>4</w:t>
-      </w:r>
-      <w:r>
-        <w:rPr>
-          <w:rFonts w:ascii="Times New Roman" w:hAnsi="Times New Roman"/>
-          <w:bCs/>
-          <w:sz w:val="28"/>
-          <w:szCs w:val="28"/>
-        </w:rPr>
-        <w:t xml:space="preserve"> м, максимальна відстань від сповісника до стіни – </w:t>
-      </w:r>
-      <w:r>
-        <w:rPr>
-          <w:rFonts w:ascii="Times New Roman" w:hAnsi="Times New Roman"/>
-          <w:bCs/>
-          <w:sz w:val="28"/>
-          <w:szCs w:val="28"/>
-        </w:rPr>
-        <w:t>3</w:t>
-      </w:r>
-      <w:r>
-        <w:rPr>
-          <w:rFonts w:ascii="Times New Roman" w:hAnsi="Times New Roman"/>
-          <w:bCs/>
-          <w:sz w:val="28"/>
-          <w:szCs w:val="28"/>
-        </w:rPr>
-        <w:t xml:space="preserve"> </w:t>
-      </w:r>
-      <w:r>
-        <w:rPr>
-          <w:rFonts w:ascii="Times New Roman" w:hAnsi="Times New Roman"/>
-          <w:bCs/>
-          <w:sz w:val="28"/>
-          <w:szCs w:val="28"/>
-        </w:rPr>
-        <w:t xml:space="preserve">м, що </w:t>
-      </w:r>
-      <w:r>
-        <w:rPr>
-          <w:rFonts w:ascii="Times New Roman" w:hAnsi="Times New Roman"/>
-          <w:bCs/>
-          <w:sz w:val="28"/>
-          <w:szCs w:val="28"/>
-        </w:rPr>
-        <w:t xml:space="preserve">у повній мірі </w:t>
-      </w:r>
-      <w:r>
-        <w:rPr>
-          <w:rFonts w:ascii="Times New Roman" w:hAnsi="Times New Roman"/>
-          <w:bCs/>
-          <w:sz w:val="28"/>
-          <w:szCs w:val="28"/>
-        </w:rPr>
-        <w:t xml:space="preserve">задовольняє нормам </w:t>
-      </w:r>
-      <w:r>
-        <w:rPr>
-          <w:rFonts w:ascii="Times New Roman" w:hAnsi="Times New Roman"/>
-          <w:bCs/>
-          <w:sz w:val="28"/>
-          <w:szCs w:val="28"/>
+          <w:rFonts w:ascii="Times New Roman" w:hAnsi="Times New Roman" w:cs="Times New Roman"/>
+          <w:sz w:val="28"/>
+        </w:rPr>
+        <w:t xml:space="preserve">Згідно </w:t>
+      </w:r>
+      <w:r>
+        <w:rPr>
+          <w:rFonts w:ascii="Times New Roman" w:hAnsi="Times New Roman" w:cs="Times New Roman"/>
+          <w:sz w:val="28"/>
           <w:highlight w:val="green"/>
         </w:rPr>
-        <w:t>ДБН В.2.5-56-2010</w:t>
-      </w:r>
-      <w:r>
-        <w:rPr>
-          <w:rFonts w:ascii="Times New Roman" w:hAnsi="Times New Roman"/>
-          <w:bCs/>
-          <w:sz w:val="28"/>
-          <w:szCs w:val="28"/>
-        </w:rPr>
-        <w:t>.</w:t>
-      </w:r>
-    </w:p>
-    <w:p>
-      <w:pPr>
-        <w:spacing w:after="0" w:line="360" w:lineRule="auto"/>
-        <w:ind w:firstLine="708"/>
-        <w:jc w:val="both"/>
-        <w:rPr>
-          <w:rFonts w:ascii="Times New Roman" w:hAnsi="Times New Roman"/>
-          <w:bCs/>
-          <w:sz w:val="28"/>
-          <w:szCs w:val="28"/>
-        </w:rPr>
-      </w:pPr>
-      <w:r>
-        <w:rPr>
-          <w:rFonts w:ascii="Times New Roman" w:hAnsi="Times New Roman"/>
-          <w:bCs/>
-          <w:sz w:val="28"/>
-          <w:szCs w:val="28"/>
-        </w:rPr>
-        <w:t>План евакуації у випадку пожежі знаходиться на виході із приміщення біля дверей.</w:t>
+        <w:t>НПАОП 0.00-1.28-10</w:t>
+      </w:r>
+      <w:r>
+        <w:rPr>
+          <w:rFonts w:ascii="Times New Roman" w:hAnsi="Times New Roman" w:cs="Times New Roman"/>
+          <w:sz w:val="28"/>
+        </w:rPr>
+        <w:t xml:space="preserve"> при розміщенні у приміщенні до 5 ЕОМ з ВДТ дозволяється прокладати </w:t>
+      </w:r>
+      <w:proofErr w:type="spellStart"/>
+      <w:r>
+        <w:rPr>
+          <w:rFonts w:ascii="Times New Roman" w:hAnsi="Times New Roman" w:cs="Times New Roman"/>
+          <w:sz w:val="28"/>
+        </w:rPr>
+        <w:t>трипровідниковий</w:t>
+      </w:r>
+      <w:proofErr w:type="spellEnd"/>
+      <w:r>
+        <w:rPr>
+          <w:rFonts w:ascii="Times New Roman" w:hAnsi="Times New Roman" w:cs="Times New Roman"/>
+          <w:sz w:val="28"/>
+        </w:rPr>
+        <w:t xml:space="preserve"> захищений провід у оболонці з негорючого чи </w:t>
+      </w:r>
+      <w:proofErr w:type="spellStart"/>
+      <w:r>
+        <w:rPr>
+          <w:rFonts w:ascii="Times New Roman" w:hAnsi="Times New Roman" w:cs="Times New Roman"/>
+          <w:sz w:val="28"/>
+        </w:rPr>
+        <w:t>важкогорючого</w:t>
+      </w:r>
+      <w:proofErr w:type="spellEnd"/>
+      <w:r>
+        <w:rPr>
+          <w:rFonts w:ascii="Times New Roman" w:hAnsi="Times New Roman" w:cs="Times New Roman"/>
+          <w:sz w:val="28"/>
+        </w:rPr>
+        <w:t xml:space="preserve"> матеріалу по периметру приміщення без металевих труб та гнучких металевих рукавів. </w:t>
+      </w:r>
+      <w:r>
+        <w:rPr>
+          <w:rFonts w:ascii="Times New Roman" w:hAnsi="Times New Roman" w:cs="Times New Roman"/>
+          <w:sz w:val="28"/>
+        </w:rPr>
+        <w:t xml:space="preserve">Усе обладнання підключається </w:t>
+      </w:r>
+      <w:r>
+        <w:rPr>
+          <w:rFonts w:ascii="Times New Roman" w:hAnsi="Times New Roman" w:cs="Times New Roman"/>
+          <w:sz w:val="28"/>
+        </w:rPr>
+        <w:lastRenderedPageBreak/>
+        <w:t>до мережі тільки за допомогою справних штепсельних з’єднань і електророзеток.</w:t>
       </w:r>
     </w:p>
     <w:p>
@@ -3626,7 +3361,676 @@
           <w:numId w:val="7"/>
         </w:numPr>
         <w:spacing w:line="360" w:lineRule="auto"/>
-        <w:ind w:left="0" w:firstLine="720"/>
+        <w:ind w:left="0" w:firstLine="709"/>
+        <w:jc w:val="both"/>
+        <w:rPr>
+          <w:rFonts w:ascii="Times New Roman" w:hAnsi="Times New Roman" w:cs="Times New Roman"/>
+          <w:color w:val="auto"/>
+          <w:sz w:val="28"/>
+        </w:rPr>
+      </w:pPr>
+      <w:r>
+        <w:rPr>
+          <w:rFonts w:ascii="Times New Roman" w:hAnsi="Times New Roman" w:cs="Times New Roman"/>
+          <w:color w:val="auto"/>
+          <w:sz w:val="28"/>
+        </w:rPr>
+        <w:t>Пожежна безпека</w:t>
+      </w:r>
+    </w:p>
+    <w:p>
+      <w:pPr>
+        <w:spacing w:after="0" w:line="360" w:lineRule="auto"/>
+        <w:ind w:firstLine="708"/>
+        <w:jc w:val="both"/>
+        <w:rPr>
+          <w:rFonts w:ascii="Times New Roman" w:hAnsi="Times New Roman"/>
+          <w:bCs/>
+          <w:sz w:val="28"/>
+          <w:szCs w:val="28"/>
+        </w:rPr>
+      </w:pPr>
+      <w:r>
+        <w:rPr>
+          <w:rFonts w:ascii="Times New Roman" w:hAnsi="Times New Roman"/>
+          <w:sz w:val="28"/>
+          <w:szCs w:val="28"/>
+        </w:rPr>
+        <w:t>Згідно</w:t>
+      </w:r>
+      <w:r>
+        <w:rPr>
+          <w:rFonts w:ascii="Times New Roman" w:hAnsi="Times New Roman"/>
+          <w:sz w:val="28"/>
+          <w:szCs w:val="28"/>
+        </w:rPr>
+        <w:t xml:space="preserve"> </w:t>
+      </w:r>
+      <w:r>
+        <w:rPr>
+          <w:rFonts w:ascii="Times New Roman" w:hAnsi="Times New Roman"/>
+          <w:bCs/>
+          <w:sz w:val="28"/>
+          <w:szCs w:val="28"/>
+          <w:highlight w:val="green"/>
+        </w:rPr>
+        <w:t>НАПБ Б.03.002-2007</w:t>
+      </w:r>
+      <w:r>
+        <w:rPr>
+          <w:rFonts w:ascii="Times New Roman" w:hAnsi="Times New Roman"/>
+          <w:b/>
+          <w:bCs/>
+          <w:sz w:val="28"/>
+          <w:szCs w:val="28"/>
+        </w:rPr>
+        <w:t xml:space="preserve"> </w:t>
+      </w:r>
+      <w:r>
+        <w:rPr>
+          <w:rFonts w:ascii="Times New Roman" w:hAnsi="Times New Roman"/>
+          <w:sz w:val="28"/>
+          <w:szCs w:val="28"/>
+        </w:rPr>
+        <w:t>дане приміщення</w:t>
+      </w:r>
+      <w:r>
+        <w:rPr>
+          <w:rFonts w:ascii="Times New Roman" w:hAnsi="Times New Roman"/>
+          <w:sz w:val="28"/>
+          <w:szCs w:val="28"/>
+        </w:rPr>
+        <w:t xml:space="preserve"> за </w:t>
+      </w:r>
+      <w:proofErr w:type="spellStart"/>
+      <w:r>
+        <w:rPr>
+          <w:rFonts w:ascii="Times New Roman" w:hAnsi="Times New Roman"/>
+          <w:sz w:val="28"/>
+          <w:szCs w:val="28"/>
+        </w:rPr>
+        <w:t>вибухопожежною</w:t>
+      </w:r>
+      <w:proofErr w:type="spellEnd"/>
+      <w:r>
+        <w:rPr>
+          <w:rFonts w:ascii="Times New Roman" w:hAnsi="Times New Roman"/>
+          <w:sz w:val="28"/>
+          <w:szCs w:val="28"/>
+        </w:rPr>
+        <w:t xml:space="preserve"> та пожежною небезпекою </w:t>
+      </w:r>
+      <w:r>
+        <w:rPr>
+          <w:rFonts w:ascii="Times New Roman" w:hAnsi="Times New Roman"/>
+          <w:sz w:val="28"/>
+          <w:szCs w:val="28"/>
+        </w:rPr>
+        <w:t xml:space="preserve"> відноситься до </w:t>
+      </w:r>
+      <w:r>
+        <w:rPr>
+          <w:rFonts w:ascii="Times New Roman" w:hAnsi="Times New Roman"/>
+          <w:bCs/>
+          <w:sz w:val="28"/>
+          <w:szCs w:val="28"/>
+        </w:rPr>
+        <w:t>к</w:t>
+      </w:r>
+      <w:r>
+        <w:rPr>
+          <w:rFonts w:ascii="Times New Roman" w:hAnsi="Times New Roman"/>
+          <w:bCs/>
+          <w:sz w:val="28"/>
+          <w:szCs w:val="28"/>
+        </w:rPr>
+        <w:t>атегорії В</w:t>
+      </w:r>
+      <w:r>
+        <w:rPr>
+          <w:rFonts w:ascii="Times New Roman" w:hAnsi="Times New Roman"/>
+          <w:bCs/>
+          <w:sz w:val="28"/>
+          <w:szCs w:val="28"/>
+        </w:rPr>
+        <w:t xml:space="preserve">, тобто не є вибухонебезпечною, а лише </w:t>
+      </w:r>
+      <w:proofErr w:type="spellStart"/>
+      <w:r>
+        <w:rPr>
+          <w:rFonts w:ascii="Times New Roman" w:hAnsi="Times New Roman"/>
+          <w:bCs/>
+          <w:sz w:val="28"/>
+          <w:szCs w:val="28"/>
+        </w:rPr>
+        <w:t>пожежонебезпечною</w:t>
+      </w:r>
+      <w:proofErr w:type="spellEnd"/>
+      <w:r>
+        <w:rPr>
+          <w:rFonts w:ascii="Times New Roman" w:hAnsi="Times New Roman"/>
+          <w:bCs/>
+          <w:sz w:val="28"/>
+          <w:szCs w:val="28"/>
+        </w:rPr>
+        <w:t xml:space="preserve">. Увесь простір у приміщенні відповідно до </w:t>
+      </w:r>
+      <w:r>
+        <w:rPr>
+          <w:rFonts w:ascii="Times New Roman" w:hAnsi="Times New Roman"/>
+          <w:bCs/>
+          <w:sz w:val="28"/>
+          <w:szCs w:val="28"/>
+          <w:highlight w:val="green"/>
+        </w:rPr>
+        <w:t>ДНАОП 0.00-1.32-01</w:t>
+      </w:r>
+      <w:r>
+        <w:rPr>
+          <w:rFonts w:ascii="Times New Roman" w:hAnsi="Times New Roman"/>
+          <w:bCs/>
+          <w:sz w:val="28"/>
+          <w:szCs w:val="28"/>
+        </w:rPr>
+        <w:t xml:space="preserve"> відноситься до </w:t>
+      </w:r>
+      <w:proofErr w:type="spellStart"/>
+      <w:r>
+        <w:rPr>
+          <w:rFonts w:ascii="Times New Roman" w:hAnsi="Times New Roman"/>
+          <w:bCs/>
+          <w:sz w:val="28"/>
+          <w:szCs w:val="28"/>
+        </w:rPr>
+        <w:t>пожежонебезпечної</w:t>
+      </w:r>
+      <w:proofErr w:type="spellEnd"/>
+      <w:r>
+        <w:rPr>
+          <w:rFonts w:ascii="Times New Roman" w:hAnsi="Times New Roman"/>
+          <w:bCs/>
+          <w:sz w:val="28"/>
+          <w:szCs w:val="28"/>
+        </w:rPr>
+        <w:t xml:space="preserve"> зони класу </w:t>
+      </w:r>
+      <w:proofErr w:type="spellStart"/>
+      <w:r>
+        <w:rPr>
+          <w:rFonts w:ascii="Times New Roman" w:hAnsi="Times New Roman"/>
+          <w:bCs/>
+          <w:sz w:val="28"/>
+          <w:szCs w:val="28"/>
+        </w:rPr>
+        <w:t>П-ІІа</w:t>
+      </w:r>
+      <w:proofErr w:type="spellEnd"/>
+      <w:r>
+        <w:rPr>
+          <w:rFonts w:ascii="Times New Roman" w:hAnsi="Times New Roman"/>
+          <w:bCs/>
+          <w:sz w:val="28"/>
+          <w:szCs w:val="28"/>
+        </w:rPr>
+        <w:t xml:space="preserve"> – простір у приміщенні, у якому знаходяться горючі речовини та матеріали.</w:t>
+      </w:r>
+      <w:r>
+        <w:rPr>
+          <w:rFonts w:ascii="Times New Roman" w:hAnsi="Times New Roman"/>
+          <w:bCs/>
+          <w:sz w:val="28"/>
+          <w:szCs w:val="28"/>
+        </w:rPr>
+        <w:t xml:space="preserve"> </w:t>
+      </w:r>
+      <w:r>
+        <w:rPr>
+          <w:rFonts w:ascii="Times New Roman" w:hAnsi="Times New Roman"/>
+          <w:bCs/>
+          <w:sz w:val="28"/>
+          <w:szCs w:val="28"/>
+        </w:rPr>
+        <w:t>У заданому приміщенні можливе виникнення пожеж класу А (горіння рідких речовин) та класу Е (горіння електрообладнання).</w:t>
+      </w:r>
+    </w:p>
+    <w:p>
+      <w:pPr>
+        <w:spacing w:after="0" w:line="360" w:lineRule="auto"/>
+        <w:ind w:firstLine="708"/>
+        <w:jc w:val="both"/>
+        <w:rPr>
+          <w:rFonts w:ascii="Times New Roman" w:hAnsi="Times New Roman"/>
+          <w:bCs/>
+          <w:sz w:val="28"/>
+          <w:szCs w:val="28"/>
+        </w:rPr>
+      </w:pPr>
+      <w:r>
+        <w:rPr>
+          <w:rFonts w:ascii="Times New Roman" w:hAnsi="Times New Roman"/>
+          <w:bCs/>
+          <w:sz w:val="28"/>
+          <w:szCs w:val="28"/>
+        </w:rPr>
+        <w:t>У приміщенні знаходиться 3 порошкових вогнегасники</w:t>
+      </w:r>
+      <w:r>
+        <w:rPr>
+          <w:rFonts w:ascii="Times New Roman" w:hAnsi="Times New Roman"/>
+          <w:bCs/>
+          <w:sz w:val="28"/>
+          <w:szCs w:val="28"/>
+        </w:rPr>
+        <w:t>, які придатні до гасіння пожеж класу А та Е,</w:t>
+      </w:r>
+      <w:r>
+        <w:rPr>
+          <w:rFonts w:ascii="Times New Roman" w:hAnsi="Times New Roman"/>
+          <w:bCs/>
+          <w:sz w:val="28"/>
+          <w:szCs w:val="28"/>
+        </w:rPr>
+        <w:t xml:space="preserve"> із зарядом вогнегасної речовини 5 кг. Згідно </w:t>
+      </w:r>
+      <w:r>
+        <w:rPr>
+          <w:rFonts w:ascii="Times New Roman" w:hAnsi="Times New Roman"/>
+          <w:bCs/>
+          <w:sz w:val="28"/>
+          <w:szCs w:val="28"/>
+          <w:highlight w:val="green"/>
+        </w:rPr>
+        <w:t>НАПБ Б.03.001-2004</w:t>
+      </w:r>
+      <w:r>
+        <w:rPr>
+          <w:rFonts w:ascii="Times New Roman" w:hAnsi="Times New Roman"/>
+          <w:bCs/>
+          <w:sz w:val="28"/>
+          <w:szCs w:val="28"/>
+        </w:rPr>
+        <w:t xml:space="preserve"> у приміщеннях категорії В площею не більше 50 м</w:t>
+      </w:r>
+      <w:r>
+        <w:rPr>
+          <w:rFonts w:ascii="Times New Roman" w:hAnsi="Times New Roman"/>
+          <w:bCs/>
+          <w:sz w:val="28"/>
+          <w:szCs w:val="28"/>
+          <w:vertAlign w:val="superscript"/>
+        </w:rPr>
+        <w:t>2</w:t>
+      </w:r>
+      <w:r>
+        <w:rPr>
+          <w:rFonts w:ascii="Times New Roman" w:hAnsi="Times New Roman"/>
+          <w:bCs/>
+          <w:sz w:val="28"/>
+          <w:szCs w:val="28"/>
+        </w:rPr>
+        <w:t xml:space="preserve"> за можливості виникнення пожеж класу А та Е мінімальна кількість порошкових вогнегасників із зарядом вогнегасної речовини 5 кг дорівнює 2</w:t>
+      </w:r>
+      <w:r>
+        <w:rPr>
+          <w:rFonts w:ascii="Times New Roman" w:hAnsi="Times New Roman"/>
+          <w:bCs/>
+          <w:sz w:val="28"/>
+          <w:szCs w:val="28"/>
+        </w:rPr>
+        <w:t xml:space="preserve"> шт</w:t>
+      </w:r>
+      <w:r>
+        <w:rPr>
+          <w:rFonts w:ascii="Times New Roman" w:hAnsi="Times New Roman"/>
+          <w:bCs/>
+          <w:sz w:val="28"/>
+          <w:szCs w:val="28"/>
+        </w:rPr>
+        <w:t>.</w:t>
+      </w:r>
+      <w:r>
+        <w:rPr>
+          <w:rFonts w:ascii="Times New Roman" w:hAnsi="Times New Roman"/>
+          <w:bCs/>
+          <w:sz w:val="28"/>
+          <w:szCs w:val="28"/>
+        </w:rPr>
+        <w:t xml:space="preserve"> (тобто норми дотримані).</w:t>
+      </w:r>
+    </w:p>
+    <w:p>
+      <w:pPr>
+        <w:spacing w:after="0" w:line="360" w:lineRule="auto"/>
+        <w:ind w:firstLine="708"/>
+        <w:jc w:val="both"/>
+        <w:rPr>
+          <w:rFonts w:ascii="Times New Roman" w:hAnsi="Times New Roman"/>
+          <w:bCs/>
+          <w:sz w:val="28"/>
+          <w:szCs w:val="28"/>
+        </w:rPr>
+      </w:pPr>
+      <w:r>
+        <w:rPr>
+          <w:rFonts w:ascii="Times New Roman" w:hAnsi="Times New Roman"/>
+          <w:bCs/>
+          <w:sz w:val="28"/>
+          <w:szCs w:val="28"/>
+        </w:rPr>
+        <w:t xml:space="preserve">Приміщення, </w:t>
+      </w:r>
+      <w:r>
+        <w:rPr>
+          <w:rFonts w:ascii="Times New Roman" w:hAnsi="Times New Roman"/>
+          <w:bCs/>
+          <w:sz w:val="28"/>
+          <w:szCs w:val="28"/>
+        </w:rPr>
+        <w:t xml:space="preserve">де розміщені робочі місця операторів, </w:t>
+      </w:r>
+      <w:r>
+        <w:rPr>
+          <w:rFonts w:ascii="Times New Roman" w:hAnsi="Times New Roman"/>
+          <w:bCs/>
+          <w:sz w:val="28"/>
+          <w:szCs w:val="28"/>
+        </w:rPr>
+        <w:t xml:space="preserve">мають бути </w:t>
+      </w:r>
+      <w:r>
+        <w:rPr>
+          <w:rFonts w:ascii="Times New Roman" w:hAnsi="Times New Roman"/>
+          <w:bCs/>
+          <w:sz w:val="28"/>
+          <w:szCs w:val="28"/>
+        </w:rPr>
+        <w:t xml:space="preserve">оснащені системою </w:t>
+      </w:r>
+      <w:r>
+        <w:rPr>
+          <w:rFonts w:ascii="Times New Roman" w:hAnsi="Times New Roman"/>
+          <w:bCs/>
+          <w:sz w:val="28"/>
+          <w:szCs w:val="28"/>
+        </w:rPr>
+        <w:t xml:space="preserve">автоматичної пожежної </w:t>
+      </w:r>
+      <w:r>
+        <w:rPr>
+          <w:rFonts w:ascii="Times New Roman" w:hAnsi="Times New Roman"/>
+          <w:bCs/>
+          <w:sz w:val="28"/>
+          <w:szCs w:val="28"/>
+        </w:rPr>
+        <w:t>сигналізації</w:t>
+      </w:r>
+      <w:r>
+        <w:rPr>
+          <w:rFonts w:ascii="Times New Roman" w:hAnsi="Times New Roman"/>
+          <w:bCs/>
+          <w:sz w:val="28"/>
+          <w:szCs w:val="28"/>
+        </w:rPr>
+        <w:t xml:space="preserve">. </w:t>
+      </w:r>
+      <w:r>
+        <w:rPr>
+          <w:rFonts w:ascii="Times New Roman" w:hAnsi="Times New Roman"/>
+          <w:bCs/>
+          <w:sz w:val="28"/>
+          <w:szCs w:val="28"/>
+        </w:rPr>
+        <w:t xml:space="preserve">У даному приміщенні димові </w:t>
+      </w:r>
+      <w:proofErr w:type="spellStart"/>
+      <w:r>
+        <w:rPr>
+          <w:rFonts w:ascii="Times New Roman" w:hAnsi="Times New Roman"/>
+          <w:bCs/>
+          <w:sz w:val="28"/>
+          <w:szCs w:val="28"/>
+        </w:rPr>
+        <w:t>сповісники</w:t>
+      </w:r>
+      <w:proofErr w:type="spellEnd"/>
+      <w:r>
+        <w:rPr>
+          <w:rFonts w:ascii="Times New Roman" w:hAnsi="Times New Roman"/>
+          <w:bCs/>
+          <w:sz w:val="28"/>
+          <w:szCs w:val="28"/>
+        </w:rPr>
+        <w:t xml:space="preserve"> </w:t>
+      </w:r>
+      <w:proofErr w:type="spellStart"/>
+      <w:r>
+        <w:rPr>
+          <w:rFonts w:ascii="Times New Roman" w:hAnsi="Times New Roman"/>
+          <w:bCs/>
+          <w:sz w:val="28"/>
+          <w:szCs w:val="28"/>
+        </w:rPr>
+        <w:t>ДИ</w:t>
+      </w:r>
+      <w:proofErr w:type="spellEnd"/>
+      <w:r>
+        <w:rPr>
+          <w:rFonts w:ascii="Times New Roman" w:hAnsi="Times New Roman"/>
+          <w:bCs/>
+          <w:sz w:val="28"/>
+          <w:szCs w:val="28"/>
+        </w:rPr>
+        <w:t xml:space="preserve">-1 у кількості </w:t>
+      </w:r>
+      <w:r>
+        <w:rPr>
+          <w:rFonts w:ascii="Times New Roman" w:hAnsi="Times New Roman"/>
+          <w:bCs/>
+          <w:sz w:val="28"/>
+          <w:szCs w:val="28"/>
+          <w:lang w:val="en-US"/>
+        </w:rPr>
+        <w:t>2</w:t>
+      </w:r>
+      <w:r>
+        <w:rPr>
+          <w:rFonts w:ascii="Times New Roman" w:hAnsi="Times New Roman"/>
+          <w:bCs/>
+          <w:sz w:val="28"/>
+          <w:szCs w:val="28"/>
+        </w:rPr>
+        <w:t xml:space="preserve"> шт.</w:t>
+      </w:r>
+      <w:r>
+        <w:rPr>
+          <w:rFonts w:ascii="Times New Roman" w:hAnsi="Times New Roman"/>
+          <w:bCs/>
+          <w:sz w:val="28"/>
+          <w:szCs w:val="28"/>
+        </w:rPr>
+        <w:t xml:space="preserve"> розташовані за схемою</w:t>
+      </w:r>
+      <w:r>
+        <w:rPr>
+          <w:rFonts w:ascii="Times New Roman" w:hAnsi="Times New Roman"/>
+          <w:bCs/>
+          <w:sz w:val="28"/>
+          <w:szCs w:val="28"/>
+        </w:rPr>
+        <w:t xml:space="preserve"> </w:t>
+      </w:r>
+      <w:r>
+        <w:rPr>
+          <w:rFonts w:ascii="Times New Roman" w:hAnsi="Times New Roman"/>
+          <w:bCs/>
+          <w:sz w:val="28"/>
+          <w:szCs w:val="28"/>
+        </w:rPr>
+        <w:t>квадратного розміщення</w:t>
+      </w:r>
+      <w:r>
+        <w:rPr>
+          <w:rFonts w:ascii="Times New Roman" w:hAnsi="Times New Roman"/>
+          <w:bCs/>
+          <w:sz w:val="28"/>
+          <w:szCs w:val="28"/>
+        </w:rPr>
+        <w:t xml:space="preserve">. Відстань між </w:t>
+      </w:r>
+      <w:proofErr w:type="spellStart"/>
+      <w:r>
+        <w:rPr>
+          <w:rFonts w:ascii="Times New Roman" w:hAnsi="Times New Roman"/>
+          <w:bCs/>
+          <w:sz w:val="28"/>
+          <w:szCs w:val="28"/>
+        </w:rPr>
+        <w:t>сповісниками</w:t>
+      </w:r>
+      <w:proofErr w:type="spellEnd"/>
+      <w:r>
+        <w:rPr>
+          <w:rFonts w:ascii="Times New Roman" w:hAnsi="Times New Roman"/>
+          <w:bCs/>
+          <w:sz w:val="28"/>
+          <w:szCs w:val="28"/>
+        </w:rPr>
+        <w:t xml:space="preserve"> – </w:t>
+      </w:r>
+      <w:r>
+        <w:rPr>
+          <w:rFonts w:ascii="Times New Roman" w:hAnsi="Times New Roman"/>
+          <w:bCs/>
+          <w:sz w:val="28"/>
+          <w:szCs w:val="28"/>
+        </w:rPr>
+        <w:t>4</w:t>
+      </w:r>
+      <w:r>
+        <w:rPr>
+          <w:rFonts w:ascii="Times New Roman" w:hAnsi="Times New Roman"/>
+          <w:bCs/>
+          <w:sz w:val="28"/>
+          <w:szCs w:val="28"/>
+        </w:rPr>
+        <w:t xml:space="preserve"> м, максимальна відстань від </w:t>
+      </w:r>
+      <w:proofErr w:type="spellStart"/>
+      <w:r>
+        <w:rPr>
+          <w:rFonts w:ascii="Times New Roman" w:hAnsi="Times New Roman"/>
+          <w:bCs/>
+          <w:sz w:val="28"/>
+          <w:szCs w:val="28"/>
+        </w:rPr>
+        <w:t>сповісника</w:t>
+      </w:r>
+      <w:proofErr w:type="spellEnd"/>
+      <w:r>
+        <w:rPr>
+          <w:rFonts w:ascii="Times New Roman" w:hAnsi="Times New Roman"/>
+          <w:bCs/>
+          <w:sz w:val="28"/>
+          <w:szCs w:val="28"/>
+        </w:rPr>
+        <w:t xml:space="preserve"> до стіни – </w:t>
+      </w:r>
+      <w:r>
+        <w:rPr>
+          <w:rFonts w:ascii="Times New Roman" w:hAnsi="Times New Roman"/>
+          <w:bCs/>
+          <w:sz w:val="28"/>
+          <w:szCs w:val="28"/>
+        </w:rPr>
+        <w:t>3</w:t>
+      </w:r>
+      <w:r>
+        <w:rPr>
+          <w:rFonts w:ascii="Times New Roman" w:hAnsi="Times New Roman"/>
+          <w:bCs/>
+          <w:sz w:val="28"/>
+          <w:szCs w:val="28"/>
+        </w:rPr>
+        <w:t xml:space="preserve"> </w:t>
+      </w:r>
+      <w:r>
+        <w:rPr>
+          <w:rFonts w:ascii="Times New Roman" w:hAnsi="Times New Roman"/>
+          <w:bCs/>
+          <w:sz w:val="28"/>
+          <w:szCs w:val="28"/>
+        </w:rPr>
+        <w:t xml:space="preserve">м, що </w:t>
+      </w:r>
+      <w:r>
+        <w:rPr>
+          <w:rFonts w:ascii="Times New Roman" w:hAnsi="Times New Roman"/>
+          <w:bCs/>
+          <w:sz w:val="28"/>
+          <w:szCs w:val="28"/>
+        </w:rPr>
+        <w:t xml:space="preserve">у повній мірі </w:t>
+      </w:r>
+      <w:r>
+        <w:rPr>
+          <w:rFonts w:ascii="Times New Roman" w:hAnsi="Times New Roman"/>
+          <w:bCs/>
+          <w:sz w:val="28"/>
+          <w:szCs w:val="28"/>
+        </w:rPr>
+        <w:t xml:space="preserve">задовольняє нормам </w:t>
+      </w:r>
+      <w:r>
+        <w:rPr>
+          <w:rFonts w:ascii="Times New Roman" w:hAnsi="Times New Roman"/>
+          <w:bCs/>
+          <w:sz w:val="28"/>
+          <w:szCs w:val="28"/>
+          <w:highlight w:val="green"/>
+        </w:rPr>
+        <w:t>ДБН В.2.5-56-2010</w:t>
+      </w:r>
+      <w:r>
+        <w:rPr>
+          <w:rFonts w:ascii="Times New Roman" w:hAnsi="Times New Roman"/>
+          <w:bCs/>
+          <w:sz w:val="28"/>
+          <w:szCs w:val="28"/>
+        </w:rPr>
+        <w:t>.</w:t>
+      </w:r>
+    </w:p>
+    <w:p>
+      <w:pPr>
+        <w:spacing w:after="0" w:line="360" w:lineRule="auto"/>
+        <w:ind w:firstLine="708"/>
+        <w:jc w:val="both"/>
+        <w:rPr>
+          <w:rFonts w:ascii="Times New Roman" w:hAnsi="Times New Roman"/>
+          <w:bCs/>
+          <w:sz w:val="28"/>
+          <w:szCs w:val="28"/>
+        </w:rPr>
+      </w:pPr>
+      <w:r>
+        <w:rPr>
+          <w:rFonts w:ascii="Times New Roman" w:hAnsi="Times New Roman"/>
+          <w:bCs/>
+          <w:sz w:val="28"/>
+          <w:szCs w:val="28"/>
+        </w:rPr>
+        <w:t>План евакуації у випадку пожежі знаходиться на виході із приміщення біля дверей.</w:t>
+      </w:r>
+    </w:p>
+    <w:p>
+      <w:pPr>
+        <w:pStyle w:val="Heading2"/>
+        <w:numPr>
+          <w:ilvl w:val="1"/>
+          <w:numId w:val="7"/>
+        </w:numPr>
+        <w:spacing w:line="360" w:lineRule="auto"/>
+        <w:ind w:left="0" w:firstLine="709"/>
         <w:jc w:val="both"/>
         <w:rPr>
           <w:rFonts w:ascii="Times New Roman" w:hAnsi="Times New Roman" w:cs="Times New Roman"/>
@@ -5771,7 +6175,7 @@
 </file>
 
 <file path=customXml/itemProps1.xml><?xml version="1.0" encoding="utf-8"?>
-<ds:datastoreItem xmlns:ds="http://schemas.openxmlformats.org/officeDocument/2006/customXml" ds:itemID="{260898B2-FF41-4AB5-AE80-E3D671CB5B71}">
+<ds:datastoreItem xmlns:ds="http://schemas.openxmlformats.org/officeDocument/2006/customXml" ds:itemID="{ABB4BCAA-FF47-48F0-842F-89F4A359C9E5}">
   <ds:schemaRefs>
     <ds:schemaRef ds:uri="http://schemas.openxmlformats.org/officeDocument/2006/bibliography"/>
   </ds:schemaRefs>

</xml_diff>

<commit_message>
Work Relief done completely Task Paper added Changes to Room added
</commit_message>
<xml_diff>
--- a/WorkRelief_1.docx
+++ b/WorkRelief_1.docx
@@ -1395,7 +1395,7 @@
           <w:sz w:val="28"/>
           <w:szCs w:val="28"/>
         </w:rPr>
-        <w:t xml:space="preserve"> м і ширину </w:t>
+        <w:t xml:space="preserve">м і ширину </w:t>
       </w:r>
       <w:r>
         <w:rPr>
@@ -3190,7 +3190,21 @@
           <w:rFonts w:ascii="Times New Roman" w:hAnsi="Times New Roman" w:cs="Times New Roman"/>
           <w:sz w:val="28"/>
         </w:rPr>
-        <w:t xml:space="preserve">мережа шляхом прокладання фазового, нульового робочого та нульового захисного провідників. Нульовий захисний  провідник використовується для заземлення (занулення) </w:t>
+        <w:t>мережа шляхом прокладання фазового, нульового робочого та нульового захисного</w:t>
+      </w:r>
+      <w:r>
+        <w:rPr>
+          <w:rFonts w:ascii="Times New Roman" w:hAnsi="Times New Roman" w:cs="Times New Roman"/>
+          <w:sz w:val="28"/>
+        </w:rPr>
+        <w:t xml:space="preserve"> провідників. Нульовий захисний</w:t>
+      </w:r>
+      <w:r>
+        <w:rPr>
+          <w:rFonts w:ascii="Times New Roman" w:hAnsi="Times New Roman" w:cs="Times New Roman"/>
+          <w:sz w:val="28"/>
+        </w:rPr>
+        <w:t xml:space="preserve"> провідник використовується для заземлення (занулення) </w:t>
       </w:r>
       <w:proofErr w:type="spellStart"/>
       <w:r>
@@ -3213,7 +3227,14 @@
           <w:rFonts w:ascii="Times New Roman" w:hAnsi="Times New Roman" w:cs="Times New Roman"/>
           <w:sz w:val="28"/>
         </w:rPr>
-        <w:t xml:space="preserve"> Усі  провідники відповідають</w:t>
+        <w:t xml:space="preserve"> Усі </w:t>
+      </w:r>
+      <w:r>
+        <w:rPr>
+          <w:rFonts w:ascii="Times New Roman" w:hAnsi="Times New Roman" w:cs="Times New Roman"/>
+          <w:sz w:val="28"/>
+        </w:rPr>
+        <w:t>провідники відповідають</w:t>
       </w:r>
       <w:r>
         <w:rPr>
@@ -3466,7 +3487,7 @@
           <w:sz w:val="28"/>
           <w:szCs w:val="28"/>
         </w:rPr>
-        <w:t xml:space="preserve"> відноситься до </w:t>
+        <w:t xml:space="preserve">відноситься до </w:t>
       </w:r>
       <w:r>
         <w:rPr>
@@ -6175,7 +6196,7 @@
 </file>
 
 <file path=customXml/itemProps1.xml><?xml version="1.0" encoding="utf-8"?>
-<ds:datastoreItem xmlns:ds="http://schemas.openxmlformats.org/officeDocument/2006/customXml" ds:itemID="{ABB4BCAA-FF47-48F0-842F-89F4A359C9E5}">
+<ds:datastoreItem xmlns:ds="http://schemas.openxmlformats.org/officeDocument/2006/customXml" ds:itemID="{AA90D761-5563-4C8B-887F-B5FF4E5F906B}">
   <ds:schemaRefs>
     <ds:schemaRef ds:uri="http://schemas.openxmlformats.org/officeDocument/2006/bibliography"/>
   </ds:schemaRefs>

</xml_diff>